<commit_message>
start doing research work
</commit_message>
<xml_diff>
--- a/txt/research.docx
+++ b/txt/research.docx
@@ -5,6 +5,7 @@
     <w:p>
       <w:pPr>
         <w:pStyle w:val="1"/>
+        <w:jc w:val="both"/>
       </w:pPr>
       <w:r>
         <w:t>Список сокращений</w:t>
@@ -70,9 +71,6 @@
       </w:r>
       <w:r>
         <w:t>системы управления приводом подводного электромеханического манипулятора</w:t>
-      </w:r>
-      <w:r>
-        <w:t xml:space="preserve"> и постановка задачи</w:t>
       </w:r>
     </w:p>
     <w:p>
@@ -173,14 +171,7 @@
             <w:rFonts w:ascii="Cambria Math" w:hAnsi="Cambria Math"/>
             <w:lang w:val="en-US"/>
           </w:rPr>
-          <m:t>r</m:t>
-        </m:r>
-        <m:r>
-          <w:rPr>
-            <w:rFonts w:ascii="Cambria Math" w:hAnsi="Cambria Math"/>
-            <w:lang w:val="en-US"/>
-          </w:rPr>
-          <m:t>I</m:t>
+          <m:t>rI</m:t>
         </m:r>
         <m:r>
           <w:rPr>
@@ -1273,19 +1264,7 @@
           <w:rPr>
             <w:rFonts w:ascii="Cambria Math" w:eastAsiaTheme="minorEastAsia" w:hAnsi="Cambria Math"/>
           </w:rPr>
-          <m:t xml:space="preserve"> </m:t>
-        </m:r>
-        <m:r>
-          <w:rPr>
-            <w:rFonts w:ascii="Cambria Math" w:eastAsiaTheme="minorEastAsia" w:hAnsi="Cambria Math"/>
-          </w:rPr>
-          <m:t>,</m:t>
-        </m:r>
-        <m:r>
-          <w:rPr>
-            <w:rFonts w:ascii="Cambria Math" w:eastAsiaTheme="minorEastAsia" w:hAnsi="Cambria Math"/>
-          </w:rPr>
-          <m:t xml:space="preserve">      </m:t>
+          <m:t xml:space="preserve"> ,      </m:t>
         </m:r>
         <m:r>
           <m:rPr>
@@ -1294,25 +1273,7 @@
           <w:rPr>
             <w:rFonts w:ascii="Cambria Math" w:eastAsiaTheme="minorEastAsia" w:hAnsi="Cambria Math"/>
           </w:rPr>
-          <m:t>(</m:t>
-        </m:r>
-        <m:r>
-          <m:rPr>
-            <m:sty m:val="p"/>
-          </m:rPr>
-          <w:rPr>
-            <w:rFonts w:ascii="Cambria Math" w:eastAsiaTheme="minorEastAsia" w:hAnsi="Cambria Math"/>
-          </w:rPr>
-          <m:t>4</m:t>
-        </m:r>
-        <m:r>
-          <m:rPr>
-            <m:sty m:val="p"/>
-          </m:rPr>
-          <w:rPr>
-            <w:rFonts w:ascii="Cambria Math" w:eastAsiaTheme="minorEastAsia" w:hAnsi="Cambria Math"/>
-          </w:rPr>
-          <m:t>)</m:t>
+          <m:t>(4)</m:t>
         </m:r>
       </m:oMath>
       <w:r>
@@ -1386,7 +1347,6 @@
           <w:rFonts w:eastAsiaTheme="minorEastAsia"/>
           <w:i/>
           <w:iCs/>
-          <w:lang w:val="en-US"/>
         </w:rPr>
         <w:t xml:space="preserve"> – </w:t>
       </w:r>
@@ -1671,7 +1631,6 @@
         <w:rPr>
           <w:rFonts w:eastAsiaTheme="minorEastAsia"/>
           <w:i/>
-          <w:lang w:val="en-US"/>
         </w:rPr>
         <w:t xml:space="preserve"> – </w:t>
       </w:r>
@@ -2549,44 +2508,13 @@
         <w:rPr>
           <w:rFonts w:eastAsiaTheme="minorEastAsia"/>
         </w:rPr>
-        <w:t xml:space="preserve"> будет учтены введением дополнительного коэффициента </w:t>
-      </w:r>
-      <m:oMath>
-        <m:r>
-          <m:rPr>
-            <m:sty m:val="p"/>
-          </m:rPr>
-          <w:rPr>
-            <w:rFonts w:ascii="Cambria Math" w:eastAsiaTheme="minorEastAsia" w:hAnsi="Cambria Math"/>
-          </w:rPr>
-          <m:t>ε</m:t>
-        </m:r>
-      </m:oMath>
-      <w:r>
-        <w:rPr>
-          <w:rFonts w:eastAsiaTheme="minorEastAsia"/>
-        </w:rPr>
-        <w:t xml:space="preserve"> = 1.2</w:t>
-      </w:r>
-      <w:r>
-        <w:rPr>
-          <w:rFonts w:eastAsiaTheme="minorEastAsia"/>
-        </w:rPr>
-        <w:t xml:space="preserve">, на который </w:t>
-      </w:r>
-      <w:proofErr w:type="spellStart"/>
-      <w:r>
-        <w:rPr>
-          <w:rFonts w:eastAsiaTheme="minorEastAsia"/>
-        </w:rPr>
-        <w:t>домножим</w:t>
-      </w:r>
-      <w:proofErr w:type="spellEnd"/>
-      <w:r>
-        <w:rPr>
-          <w:rFonts w:eastAsiaTheme="minorEastAsia"/>
-        </w:rPr>
-        <w:t xml:space="preserve"> момент нагрузки.</w:t>
+        <w:t xml:space="preserve"> </w:t>
+      </w:r>
+      <w:r>
+        <w:rPr>
+          <w:rFonts w:eastAsiaTheme="minorEastAsia"/>
+        </w:rPr>
+        <w:t xml:space="preserve">также не будут учитываться из-за того, что они не оказывают значительного воздействия на данный привод. </w:t>
       </w:r>
     </w:p>
     <w:p>
@@ -2631,25 +2559,7 @@
           <w:rPr>
             <w:rFonts w:ascii="Cambria Math" w:hAnsi="Cambria Math"/>
           </w:rPr>
-          <m:t xml:space="preserve"> </m:t>
-        </m:r>
-        <m:r>
-          <w:rPr>
-            <w:rFonts w:ascii="Cambria Math" w:hAnsi="Cambria Math"/>
-          </w:rPr>
-          <m:t xml:space="preserve">= </m:t>
-        </m:r>
-        <m:r>
-          <w:rPr>
-            <w:rFonts w:ascii="Cambria Math" w:hAnsi="Cambria Math"/>
-          </w:rPr>
-          <m:t>1800,</m:t>
-        </m:r>
-        <m:r>
-          <w:rPr>
-            <w:rFonts w:ascii="Cambria Math" w:hAnsi="Cambria Math"/>
-          </w:rPr>
-          <m:t xml:space="preserve"> </m:t>
+          <m:t xml:space="preserve"> = 1800, </m:t>
         </m:r>
         <m:sSub>
           <m:sSubPr>
@@ -2737,14 +2647,18 @@
     </w:p>
     <w:p>
       <w:pPr>
-        <w:ind w:hanging="567"/>
-      </w:pPr>
-      <w:r>
+        <w:ind w:hanging="993"/>
+        <w:jc w:val="center"/>
+      </w:pPr>
+      <w:r>
+        <w:rPr>
+          <w:noProof/>
+        </w:rPr>
         <w:drawing>
-          <wp:inline distT="0" distB="0" distL="0" distR="0" wp14:anchorId="50F353A7" wp14:editId="39BBB599">
-            <wp:extent cx="6399370" cy="2514600"/>
-            <wp:effectExtent l="0" t="0" r="1905" b="0"/>
-            <wp:docPr id="2" name="Рисунок 2"/>
+          <wp:inline distT="0" distB="0" distL="0" distR="0" wp14:anchorId="16E0C27E" wp14:editId="1E6C3D88">
+            <wp:extent cx="6562031" cy="2199736"/>
+            <wp:effectExtent l="0" t="0" r="0" b="0"/>
+            <wp:docPr id="3" name="Рисунок 3"/>
             <wp:cNvGraphicFramePr>
               <a:graphicFrameLocks xmlns:a="http://schemas.openxmlformats.org/drawingml/2006/main" noChangeAspect="1"/>
             </wp:cNvGraphicFramePr>
@@ -2764,7 +2678,7 @@
                   <pic:spPr>
                     <a:xfrm>
                       <a:off x="0" y="0"/>
-                      <a:ext cx="6403994" cy="2516417"/>
+                      <a:ext cx="6607475" cy="2214970"/>
                     </a:xfrm>
                     <a:prstGeom prst="rect">
                       <a:avLst/>
@@ -2776,42 +2690,4277 @@
           </wp:inline>
         </w:drawing>
       </w:r>
-      <w:r>
-        <w:t>Рисунок 1 – Структурная схема САУ</w:t>
-      </w:r>
     </w:p>
     <w:p>
       <w:pPr>
         <w:ind w:hanging="567"/>
-      </w:pPr>
+        <w:jc w:val="center"/>
+      </w:pPr>
+      <w:r>
+        <w:t>Рисунок 1 – Структурная схема САУ</w:t>
+      </w:r>
     </w:p>
     <w:p>
-      <w:r>
-        <w:t>Анализ нелинейности типа «люфт»</w:t>
+      <w:pPr>
+        <w:ind w:hanging="567"/>
+      </w:pPr>
+      <w:r>
+        <w:t>В таблице 1 приведены численные параметры данной САУ</w:t>
+      </w:r>
+      <w:r>
+        <w:t xml:space="preserve">. </w:t>
       </w:r>
     </w:p>
     <w:p>
       <w:pPr>
-        <w:pStyle w:val="ac"/>
-      </w:pPr>
-      <w:r>
-        <w:t xml:space="preserve">В качестве нелинейности, симулирующей  </w:t>
-      </w:r>
+        <w:ind w:hanging="567"/>
+        <w:jc w:val="center"/>
+      </w:pPr>
+      <w:r>
+        <w:t>Таблица 1 – численные параметры САУ</w:t>
+      </w:r>
+    </w:p>
+    <w:tbl>
+      <w:tblPr>
+        <w:tblStyle w:val="a5"/>
+        <w:tblW w:w="0" w:type="auto"/>
+        <w:tblLook w:val="04A0" w:firstRow="1" w:lastRow="0" w:firstColumn="1" w:lastColumn="0" w:noHBand="0" w:noVBand="1"/>
+      </w:tblPr>
+      <w:tblGrid>
+        <w:gridCol w:w="5382"/>
+        <w:gridCol w:w="2126"/>
+        <w:gridCol w:w="1837"/>
+      </w:tblGrid>
+      <w:tr>
+        <w:tc>
+          <w:tcPr>
+            <w:tcW w:w="5382" w:type="dxa"/>
+          </w:tcPr>
+          <w:p>
+            <w:pPr>
+              <w:ind w:firstLine="0"/>
+              <w:jc w:val="center"/>
+            </w:pPr>
+            <w:r>
+              <w:t xml:space="preserve">Индуктивность обмоток двигателя </w:t>
+            </w:r>
+            <w:r>
+              <w:rPr>
+                <w:i/>
+                <w:iCs/>
+                <w:lang w:val="en-US"/>
+              </w:rPr>
+              <w:t>L</w:t>
+            </w:r>
+            <w:r>
+              <w:t xml:space="preserve"> </w:t>
+            </w:r>
+          </w:p>
+        </w:tc>
+        <w:tc>
+          <w:tcPr>
+            <w:tcW w:w="2126" w:type="dxa"/>
+          </w:tcPr>
+          <w:p>
+            <w:pPr>
+              <w:ind w:firstLine="0"/>
+              <w:jc w:val="center"/>
+            </w:pPr>
+            <w:r>
+              <w:t>Гн</w:t>
+            </w:r>
+          </w:p>
+        </w:tc>
+        <w:tc>
+          <w:tcPr>
+            <w:tcW w:w="1837" w:type="dxa"/>
+          </w:tcPr>
+          <w:p>
+            <w:pPr>
+              <w:ind w:firstLine="0"/>
+              <w:jc w:val="center"/>
+            </w:pPr>
+            <w:r>
+              <w:t>0.00027</w:t>
+            </w:r>
+          </w:p>
+        </w:tc>
+      </w:tr>
+      <w:tr>
+        <w:tc>
+          <w:tcPr>
+            <w:tcW w:w="5382" w:type="dxa"/>
+          </w:tcPr>
+          <w:p>
+            <w:pPr>
+              <w:ind w:firstLine="0"/>
+              <w:jc w:val="center"/>
+            </w:pPr>
+            <w:r>
+              <w:t xml:space="preserve">Сопротивление обмоток двигателя </w:t>
+            </w:r>
+            <w:r>
+              <w:rPr>
+                <w:i/>
+                <w:iCs/>
+                <w:lang w:val="en-US"/>
+              </w:rPr>
+              <w:t>r</w:t>
+            </w:r>
+          </w:p>
+        </w:tc>
+        <w:tc>
+          <w:tcPr>
+            <w:tcW w:w="2126" w:type="dxa"/>
+          </w:tcPr>
+          <w:p>
+            <w:pPr>
+              <w:ind w:firstLine="0"/>
+              <w:jc w:val="center"/>
+            </w:pPr>
+            <w:r>
+              <w:t>Ом</w:t>
+            </w:r>
+          </w:p>
+        </w:tc>
+        <w:tc>
+          <w:tcPr>
+            <w:tcW w:w="1837" w:type="dxa"/>
+          </w:tcPr>
+          <w:p>
+            <w:pPr>
+              <w:ind w:firstLine="0"/>
+              <w:jc w:val="center"/>
+            </w:pPr>
+            <w:r>
+              <w:t>1.63</w:t>
+            </w:r>
+          </w:p>
+        </w:tc>
+      </w:tr>
+      <w:tr>
+        <w:tc>
+          <w:tcPr>
+            <w:tcW w:w="5382" w:type="dxa"/>
+          </w:tcPr>
+          <w:p>
+            <w:pPr>
+              <w:ind w:firstLine="0"/>
+              <w:jc w:val="center"/>
+              <w:rPr>
+                <w:lang w:val="en-US"/>
+              </w:rPr>
+            </w:pPr>
+            <w:r>
+              <w:t xml:space="preserve">Моментный коэффициент двигателя </w:t>
+            </w:r>
+            <w:r>
+              <w:rPr>
+                <w:i/>
+                <w:iCs/>
+                <w:lang w:val="en-US"/>
+              </w:rPr>
+              <w:t>K</w:t>
+            </w:r>
+            <w:r>
+              <w:rPr>
+                <w:vertAlign w:val="subscript"/>
+                <w:lang w:val="en-US"/>
+              </w:rPr>
+              <w:t>M</w:t>
+            </w:r>
+          </w:p>
+        </w:tc>
+        <w:tc>
+          <w:tcPr>
+            <w:tcW w:w="2126" w:type="dxa"/>
+          </w:tcPr>
+          <w:p>
+            <w:pPr>
+              <w:ind w:firstLine="0"/>
+              <w:jc w:val="center"/>
+            </w:pPr>
+            <w:r>
+              <w:t>Н</w:t>
+            </w:r>
+            <m:oMath>
+              <m:r>
+                <m:rPr>
+                  <m:sty m:val="p"/>
+                </m:rPr>
+                <w:rPr>
+                  <w:rFonts w:ascii="Cambria Math" w:eastAsiaTheme="minorEastAsia" w:hAnsi="Cambria Math" w:cs="Times New Roman"/>
+                </w:rPr>
+                <m:t>·</m:t>
+              </m:r>
+            </m:oMath>
+            <w:r>
+              <w:t>м/А</w:t>
+            </w:r>
+          </w:p>
+        </w:tc>
+        <w:tc>
+          <w:tcPr>
+            <w:tcW w:w="1837" w:type="dxa"/>
+          </w:tcPr>
+          <w:p>
+            <w:pPr>
+              <w:ind w:firstLine="0"/>
+              <w:jc w:val="center"/>
+            </w:pPr>
+            <w:r>
+              <w:t>0.0377</w:t>
+            </w:r>
+          </w:p>
+        </w:tc>
+      </w:tr>
+      <w:tr>
+        <w:tc>
+          <w:tcPr>
+            <w:tcW w:w="5382" w:type="dxa"/>
+          </w:tcPr>
+          <w:p>
+            <w:pPr>
+              <w:ind w:firstLine="0"/>
+              <w:jc w:val="center"/>
+              <w:rPr>
+                <w:lang w:val="en-US"/>
+              </w:rPr>
+            </w:pPr>
+            <w:r>
+              <w:t xml:space="preserve">Коэффициент противо – ЭДС </w:t>
+            </w:r>
+            <w:r>
+              <w:rPr>
+                <w:i/>
+                <w:iCs/>
+                <w:lang w:val="en-US"/>
+              </w:rPr>
+              <w:t>K</w:t>
+            </w:r>
+            <w:r>
+              <w:rPr>
+                <w:lang w:val="en-US"/>
+              </w:rPr>
+              <w:softHyphen/>
+            </w:r>
+            <w:r>
+              <w:rPr>
+                <w:vertAlign w:val="subscript"/>
+                <w:lang w:val="en-US"/>
+              </w:rPr>
+              <w:t>u</w:t>
+            </w:r>
+          </w:p>
+        </w:tc>
+        <w:tc>
+          <w:tcPr>
+            <w:tcW w:w="2126" w:type="dxa"/>
+          </w:tcPr>
+          <w:p>
+            <w:pPr>
+              <w:ind w:firstLine="0"/>
+              <w:jc w:val="center"/>
+            </w:pPr>
+            <w:r>
+              <w:t>В/об/мин</w:t>
+            </w:r>
+          </w:p>
+        </w:tc>
+        <w:tc>
+          <w:tcPr>
+            <w:tcW w:w="1837" w:type="dxa"/>
+          </w:tcPr>
+          <w:p>
+            <w:pPr>
+              <w:ind w:firstLine="0"/>
+              <w:jc w:val="center"/>
+            </w:pPr>
+            <w:r>
+              <w:t>0.003395</w:t>
+            </w:r>
+          </w:p>
+        </w:tc>
+      </w:tr>
+      <w:tr>
+        <w:tc>
+          <w:tcPr>
+            <w:tcW w:w="5382" w:type="dxa"/>
+          </w:tcPr>
+          <w:p>
+            <w:pPr>
+              <w:ind w:firstLine="0"/>
+              <w:jc w:val="center"/>
+              <w:rPr>
+                <w:lang w:val="en-US"/>
+              </w:rPr>
+            </w:pPr>
+            <w:r>
+              <w:t xml:space="preserve">Передаточное число редуктора </w:t>
+            </w:r>
+            <w:proofErr w:type="spellStart"/>
+            <w:r>
+              <w:rPr>
+                <w:i/>
+                <w:iCs/>
+                <w:lang w:val="en-US"/>
+              </w:rPr>
+              <w:t>i</w:t>
+            </w:r>
+            <w:proofErr w:type="spellEnd"/>
+          </w:p>
+        </w:tc>
+        <w:tc>
+          <w:tcPr>
+            <w:tcW w:w="2126" w:type="dxa"/>
+          </w:tcPr>
+          <w:p>
+            <w:pPr>
+              <w:ind w:firstLine="0"/>
+              <w:jc w:val="center"/>
+            </w:pPr>
+            <w:r>
+              <w:t>-</w:t>
+            </w:r>
+          </w:p>
+        </w:tc>
+        <w:tc>
+          <w:tcPr>
+            <w:tcW w:w="1837" w:type="dxa"/>
+          </w:tcPr>
+          <w:p>
+            <w:pPr>
+              <w:ind w:firstLine="0"/>
+              <w:jc w:val="center"/>
+            </w:pPr>
+            <w:r>
+              <w:t>196</w:t>
+            </w:r>
+          </w:p>
+        </w:tc>
+      </w:tr>
+      <w:tr>
+        <w:tc>
+          <w:tcPr>
+            <w:tcW w:w="5382" w:type="dxa"/>
+          </w:tcPr>
+          <w:p>
+            <w:pPr>
+              <w:ind w:firstLine="0"/>
+              <w:jc w:val="center"/>
+              <w:rPr>
+                <w:rFonts w:eastAsiaTheme="minorEastAsia"/>
+              </w:rPr>
+            </w:pPr>
+            <w:r>
+              <w:t xml:space="preserve">КПД редуктора </w:t>
+            </w:r>
+            <m:oMath>
+              <m:r>
+                <m:rPr>
+                  <m:sty m:val="p"/>
+                </m:rPr>
+                <w:rPr>
+                  <w:rFonts w:ascii="Cambria Math" w:hAnsi="Cambria Math"/>
+                </w:rPr>
+                <m:t>μ</m:t>
+              </m:r>
+            </m:oMath>
+          </w:p>
+        </w:tc>
+        <w:tc>
+          <w:tcPr>
+            <w:tcW w:w="2126" w:type="dxa"/>
+          </w:tcPr>
+          <w:p>
+            <w:pPr>
+              <w:ind w:firstLine="0"/>
+              <w:jc w:val="center"/>
+              <w:rPr>
+                <w:lang w:val="en-US"/>
+              </w:rPr>
+            </w:pPr>
+            <w:r>
+              <w:rPr>
+                <w:lang w:val="en-US"/>
+              </w:rPr>
+              <w:t>%</w:t>
+            </w:r>
+          </w:p>
+        </w:tc>
+        <w:tc>
+          <w:tcPr>
+            <w:tcW w:w="1837" w:type="dxa"/>
+          </w:tcPr>
+          <w:p>
+            <w:pPr>
+              <w:ind w:firstLine="0"/>
+              <w:jc w:val="center"/>
+              <w:rPr>
+                <w:lang w:val="en-US"/>
+              </w:rPr>
+            </w:pPr>
+            <w:r>
+              <w:rPr>
+                <w:lang w:val="en-US"/>
+              </w:rPr>
+              <w:t>80</w:t>
+            </w:r>
+          </w:p>
+        </w:tc>
+      </w:tr>
+      <w:tr>
+        <w:tc>
+          <w:tcPr>
+            <w:tcW w:w="5382" w:type="dxa"/>
+          </w:tcPr>
+          <w:p>
+            <w:pPr>
+              <w:ind w:firstLine="0"/>
+              <w:jc w:val="center"/>
+              <w:rPr>
+                <w:vertAlign w:val="subscript"/>
+                <w:lang w:val="en-US"/>
+              </w:rPr>
+            </w:pPr>
+            <w:r>
+              <w:t xml:space="preserve">Коэффициент гидродинамического сопротивления </w:t>
+            </w:r>
+            <w:proofErr w:type="spellStart"/>
+            <w:r>
+              <w:t>k</w:t>
+            </w:r>
+            <w:r>
+              <w:rPr>
+                <w:vertAlign w:val="subscript"/>
+              </w:rPr>
+              <w:t>гд</w:t>
+            </w:r>
+            <w:proofErr w:type="spellEnd"/>
+          </w:p>
+        </w:tc>
+        <w:tc>
+          <w:tcPr>
+            <w:tcW w:w="2126" w:type="dxa"/>
+          </w:tcPr>
+          <w:p>
+            <w:pPr>
+              <w:ind w:firstLine="0"/>
+              <w:jc w:val="center"/>
+            </w:pPr>
+            <w:r>
+              <w:rPr>
+                <w:rFonts w:eastAsiaTheme="minorEastAsia"/>
+              </w:rPr>
+              <w:t>Н</w:t>
+            </w:r>
+            <m:oMath>
+              <m:r>
+                <m:rPr>
+                  <m:sty m:val="p"/>
+                </m:rPr>
+                <w:rPr>
+                  <w:rFonts w:ascii="Cambria Math" w:eastAsiaTheme="minorEastAsia" w:hAnsi="Cambria Math" w:cs="Times New Roman"/>
+                </w:rPr>
+                <m:t>·</m:t>
+              </m:r>
+            </m:oMath>
+            <w:r>
+              <w:rPr>
+                <w:rFonts w:eastAsiaTheme="minorEastAsia"/>
+              </w:rPr>
+              <w:t>м</w:t>
+            </w:r>
+            <m:oMath>
+              <m:r>
+                <w:rPr>
+                  <w:rFonts w:ascii="Cambria Math" w:eastAsiaTheme="minorEastAsia" w:hAnsi="Cambria Math"/>
+                </w:rPr>
+                <m:t>/</m:t>
+              </m:r>
+              <m:sSup>
+                <m:sSupPr>
+                  <m:ctrlPr>
+                    <w:rPr>
+                      <w:rFonts w:ascii="Cambria Math" w:eastAsiaTheme="minorEastAsia" w:hAnsi="Cambria Math"/>
+                      <w:i/>
+                      <w:lang w:val="en-US"/>
+                    </w:rPr>
+                  </m:ctrlPr>
+                </m:sSupPr>
+                <m:e>
+                  <m:d>
+                    <m:dPr>
+                      <m:ctrlPr>
+                        <w:rPr>
+                          <w:rFonts w:ascii="Cambria Math" w:eastAsiaTheme="minorEastAsia" w:hAnsi="Cambria Math"/>
+                          <w:i/>
+                        </w:rPr>
+                      </m:ctrlPr>
+                    </m:dPr>
+                    <m:e>
+                      <m:r>
+                        <w:rPr>
+                          <w:rFonts w:ascii="Cambria Math" w:eastAsiaTheme="minorEastAsia" w:hAnsi="Cambria Math"/>
+                        </w:rPr>
+                        <m:t>рад/с</m:t>
+                      </m:r>
+                    </m:e>
+                  </m:d>
+                </m:e>
+                <m:sup>
+                  <m:r>
+                    <w:rPr>
+                      <w:rFonts w:ascii="Cambria Math" w:eastAsiaTheme="minorEastAsia" w:hAnsi="Cambria Math"/>
+                    </w:rPr>
+                    <m:t>2</m:t>
+                  </m:r>
+                </m:sup>
+              </m:sSup>
+            </m:oMath>
+          </w:p>
+        </w:tc>
+        <w:tc>
+          <w:tcPr>
+            <w:tcW w:w="1837" w:type="dxa"/>
+          </w:tcPr>
+          <w:p>
+            <w:pPr>
+              <w:ind w:firstLine="0"/>
+              <w:jc w:val="center"/>
+            </w:pPr>
+            <w:r>
+              <w:t>0.139</w:t>
+            </w:r>
+          </w:p>
+        </w:tc>
+      </w:tr>
+      <w:tr>
+        <w:tc>
+          <w:tcPr>
+            <w:tcW w:w="5382" w:type="dxa"/>
+          </w:tcPr>
+          <w:p>
+            <w:pPr>
+              <w:ind w:firstLine="0"/>
+              <w:jc w:val="center"/>
+              <w:rPr>
+                <w:vertAlign w:val="subscript"/>
+              </w:rPr>
+            </w:pPr>
+            <w:r>
+              <w:t xml:space="preserve">Коэффициент линеаризации </w:t>
+            </w:r>
+            <w:r>
+              <w:rPr>
+                <w:lang w:val="en-US"/>
+              </w:rPr>
+              <w:t>k</w:t>
+            </w:r>
+            <w:r>
+              <w:rPr>
+                <w:vertAlign w:val="subscript"/>
+              </w:rPr>
+              <w:t>л</w:t>
+            </w:r>
+          </w:p>
+        </w:tc>
+        <w:tc>
+          <w:tcPr>
+            <w:tcW w:w="2126" w:type="dxa"/>
+          </w:tcPr>
+          <w:p>
+            <w:pPr>
+              <w:ind w:firstLine="0"/>
+              <w:jc w:val="center"/>
+              <w:rPr>
+                <w:rFonts w:eastAsiaTheme="minorEastAsia"/>
+              </w:rPr>
+            </w:pPr>
+            <w:r>
+              <w:rPr>
+                <w:rFonts w:eastAsiaTheme="minorEastAsia"/>
+              </w:rPr>
+              <w:t>-</w:t>
+            </w:r>
+          </w:p>
+        </w:tc>
+        <w:tc>
+          <w:tcPr>
+            <w:tcW w:w="1837" w:type="dxa"/>
+          </w:tcPr>
+          <w:p>
+            <w:pPr>
+              <w:ind w:firstLine="0"/>
+              <w:jc w:val="center"/>
+            </w:pPr>
+            <w:r>
+              <w:t>2.4</w:t>
+            </w:r>
+          </w:p>
+        </w:tc>
+      </w:tr>
+      <w:tr>
+        <w:tc>
+          <w:tcPr>
+            <w:tcW w:w="5382" w:type="dxa"/>
+          </w:tcPr>
+          <w:p>
+            <w:pPr>
+              <w:ind w:firstLine="0"/>
+              <w:jc w:val="center"/>
+              <w:rPr>
+                <w:lang w:val="en-US"/>
+              </w:rPr>
+            </w:pPr>
+            <w:r>
+              <w:t xml:space="preserve">Коэффициент запаса </w:t>
+            </w:r>
+            <m:oMath>
+              <m:r>
+                <m:rPr>
+                  <m:sty m:val="p"/>
+                </m:rPr>
+                <w:rPr>
+                  <w:rFonts w:ascii="Cambria Math" w:hAnsi="Cambria Math"/>
+                </w:rPr>
+                <m:t>ε</m:t>
+              </m:r>
+            </m:oMath>
+          </w:p>
+        </w:tc>
+        <w:tc>
+          <w:tcPr>
+            <w:tcW w:w="2126" w:type="dxa"/>
+          </w:tcPr>
+          <w:p>
+            <w:pPr>
+              <w:ind w:firstLine="0"/>
+              <w:jc w:val="center"/>
+              <w:rPr>
+                <w:rFonts w:eastAsiaTheme="minorEastAsia"/>
+              </w:rPr>
+            </w:pPr>
+            <w:r>
+              <w:rPr>
+                <w:rFonts w:eastAsiaTheme="minorEastAsia"/>
+              </w:rPr>
+              <w:t>-</w:t>
+            </w:r>
+          </w:p>
+        </w:tc>
+        <w:tc>
+          <w:tcPr>
+            <w:tcW w:w="1837" w:type="dxa"/>
+          </w:tcPr>
+          <w:p>
+            <w:pPr>
+              <w:ind w:firstLine="0"/>
+              <w:jc w:val="center"/>
+            </w:pPr>
+            <w:r>
+              <w:t>1.2</w:t>
+            </w:r>
+          </w:p>
+        </w:tc>
+      </w:tr>
+      <w:tr>
+        <w:tc>
+          <w:tcPr>
+            <w:tcW w:w="5382" w:type="dxa"/>
+          </w:tcPr>
+          <w:p>
+            <w:pPr>
+              <w:ind w:firstLine="0"/>
+              <w:jc w:val="center"/>
+              <w:rPr>
+                <w:vertAlign w:val="subscript"/>
+                <w:lang w:val="en-US"/>
+              </w:rPr>
+            </w:pPr>
+            <w:r>
+              <w:t xml:space="preserve">Момент инерции ротора </w:t>
+            </w:r>
+            <w:proofErr w:type="spellStart"/>
+            <w:r>
+              <w:rPr>
+                <w:i/>
+                <w:iCs/>
+                <w:lang w:val="en-US"/>
+              </w:rPr>
+              <w:t>J</w:t>
+            </w:r>
+            <w:r>
+              <w:rPr>
+                <w:vertAlign w:val="subscript"/>
+                <w:lang w:val="en-US"/>
+              </w:rPr>
+              <w:t>p</w:t>
+            </w:r>
+            <w:proofErr w:type="spellEnd"/>
+          </w:p>
+        </w:tc>
+        <w:tc>
+          <w:tcPr>
+            <w:tcW w:w="2126" w:type="dxa"/>
+          </w:tcPr>
+          <w:p>
+            <w:pPr>
+              <w:ind w:firstLine="0"/>
+              <w:jc w:val="center"/>
+              <w:rPr>
+                <w:rFonts w:eastAsiaTheme="minorEastAsia"/>
+              </w:rPr>
+            </w:pPr>
+            <m:oMathPara>
+              <m:oMath>
+                <m:r>
+                  <w:rPr>
+                    <w:rFonts w:ascii="Cambria Math" w:eastAsiaTheme="minorEastAsia" w:hAnsi="Cambria Math"/>
+                  </w:rPr>
+                  <m:t>кг</m:t>
+                </m:r>
+                <m:r>
+                  <m:rPr>
+                    <m:sty m:val="p"/>
+                  </m:rPr>
+                  <w:rPr>
+                    <w:rFonts w:ascii="Cambria Math" w:eastAsiaTheme="minorEastAsia" w:hAnsi="Cambria Math"/>
+                  </w:rPr>
+                  <m:t>⋅</m:t>
+                </m:r>
+                <m:sSup>
+                  <m:sSupPr>
+                    <m:ctrlPr>
+                      <w:rPr>
+                        <w:rFonts w:ascii="Cambria Math" w:eastAsiaTheme="minorEastAsia" w:hAnsi="Cambria Math"/>
+                        <w:i/>
+                      </w:rPr>
+                    </m:ctrlPr>
+                  </m:sSupPr>
+                  <m:e>
+                    <m:r>
+                      <w:rPr>
+                        <w:rFonts w:ascii="Cambria Math" w:eastAsiaTheme="minorEastAsia" w:hAnsi="Cambria Math"/>
+                      </w:rPr>
+                      <m:t>м</m:t>
+                    </m:r>
+                    <m:ctrlPr>
+                      <w:rPr>
+                        <w:rFonts w:ascii="Cambria Math" w:eastAsiaTheme="minorEastAsia" w:hAnsi="Cambria Math"/>
+                      </w:rPr>
+                    </m:ctrlPr>
+                  </m:e>
+                  <m:sup>
+                    <m:r>
+                      <w:rPr>
+                        <w:rFonts w:ascii="Cambria Math" w:eastAsiaTheme="minorEastAsia" w:hAnsi="Cambria Math"/>
+                      </w:rPr>
+                      <m:t>2</m:t>
+                    </m:r>
+                  </m:sup>
+                </m:sSup>
+              </m:oMath>
+            </m:oMathPara>
+          </w:p>
+        </w:tc>
+        <w:tc>
+          <w:tcPr>
+            <w:tcW w:w="1837" w:type="dxa"/>
+          </w:tcPr>
+          <w:p>
+            <w:pPr>
+              <w:ind w:firstLine="0"/>
+              <w:jc w:val="center"/>
+            </w:pPr>
+            <w:r>
+              <w:t>0.00</w:t>
+            </w:r>
+            <w:r>
+              <w:t>0</w:t>
+            </w:r>
+            <w:r>
+              <w:t>0042</w:t>
+            </w:r>
+          </w:p>
+        </w:tc>
+      </w:tr>
+      <w:tr>
+        <w:tc>
+          <w:tcPr>
+            <w:tcW w:w="5382" w:type="dxa"/>
+          </w:tcPr>
+          <w:p>
+            <w:pPr>
+              <w:ind w:firstLine="0"/>
+              <w:jc w:val="center"/>
+            </w:pPr>
+            <w:r>
+              <w:t>Приведённый момент инерции</w:t>
+            </w:r>
+            <w:r>
+              <w:rPr>
+                <w:lang w:val="en-US"/>
+              </w:rPr>
+              <w:t xml:space="preserve"> </w:t>
+            </w:r>
+            <w:r>
+              <w:rPr>
+                <w:i/>
+                <w:iCs/>
+                <w:lang w:val="en-US"/>
+              </w:rPr>
+              <w:t>J</w:t>
+            </w:r>
+            <w:r>
+              <w:rPr>
+                <w:vertAlign w:val="subscript"/>
+              </w:rPr>
+              <w:t>п</w:t>
+            </w:r>
+            <w:r>
+              <w:t xml:space="preserve"> </w:t>
+            </w:r>
+          </w:p>
+        </w:tc>
+        <w:tc>
+          <w:tcPr>
+            <w:tcW w:w="2126" w:type="dxa"/>
+          </w:tcPr>
+          <w:p>
+            <w:pPr>
+              <w:ind w:firstLine="0"/>
+              <w:jc w:val="center"/>
+              <w:rPr>
+                <w:rFonts w:eastAsiaTheme="minorEastAsia"/>
+              </w:rPr>
+            </w:pPr>
+            <m:oMathPara>
+              <m:oMath>
+                <m:r>
+                  <w:rPr>
+                    <w:rFonts w:ascii="Cambria Math" w:eastAsiaTheme="minorEastAsia" w:hAnsi="Cambria Math"/>
+                  </w:rPr>
+                  <m:t>кг</m:t>
+                </m:r>
+                <m:r>
+                  <m:rPr>
+                    <m:sty m:val="p"/>
+                  </m:rPr>
+                  <w:rPr>
+                    <w:rFonts w:ascii="Cambria Math" w:eastAsiaTheme="minorEastAsia" w:hAnsi="Cambria Math"/>
+                  </w:rPr>
+                  <m:t>⋅</m:t>
+                </m:r>
+                <m:sSup>
+                  <m:sSupPr>
+                    <m:ctrlPr>
+                      <w:rPr>
+                        <w:rFonts w:ascii="Cambria Math" w:eastAsiaTheme="minorEastAsia" w:hAnsi="Cambria Math"/>
+                        <w:i/>
+                      </w:rPr>
+                    </m:ctrlPr>
+                  </m:sSupPr>
+                  <m:e>
+                    <m:r>
+                      <w:rPr>
+                        <w:rFonts w:ascii="Cambria Math" w:eastAsiaTheme="minorEastAsia" w:hAnsi="Cambria Math"/>
+                      </w:rPr>
+                      <m:t>м</m:t>
+                    </m:r>
+                    <m:ctrlPr>
+                      <w:rPr>
+                        <w:rFonts w:ascii="Cambria Math" w:eastAsiaTheme="minorEastAsia" w:hAnsi="Cambria Math"/>
+                      </w:rPr>
+                    </m:ctrlPr>
+                  </m:e>
+                  <m:sup>
+                    <m:r>
+                      <w:rPr>
+                        <w:rFonts w:ascii="Cambria Math" w:eastAsiaTheme="minorEastAsia" w:hAnsi="Cambria Math"/>
+                      </w:rPr>
+                      <m:t>2</m:t>
+                    </m:r>
+                  </m:sup>
+                </m:sSup>
+              </m:oMath>
+            </m:oMathPara>
+          </w:p>
+        </w:tc>
+        <w:tc>
+          <w:tcPr>
+            <w:tcW w:w="1837" w:type="dxa"/>
+          </w:tcPr>
+          <w:p>
+            <w:pPr>
+              <w:ind w:firstLine="0"/>
+              <w:jc w:val="center"/>
+            </w:pPr>
+            <w:r>
+              <w:rPr>
+                <w:lang w:val="en-US"/>
+              </w:rPr>
+              <w:t>0,000014</w:t>
+            </w:r>
+          </w:p>
+        </w:tc>
+      </w:tr>
+    </w:tbl>
+    <w:p>
+      <w:pPr>
+        <w:ind w:hanging="567"/>
+        <w:jc w:val="center"/>
+      </w:pPr>
     </w:p>
     <w:p>
       <w:pPr>
-        <w:spacing w:line="259" w:lineRule="auto"/>
-        <w:ind w:firstLine="0"/>
-        <w:jc w:val="left"/>
-        <w:rPr>
-          <w:szCs w:val="28"/>
-        </w:rPr>
-      </w:pPr>
-      <w:r>
-        <w:br w:type="page"/>
+        <w:ind w:hanging="567"/>
+        <w:jc w:val="center"/>
+      </w:pPr>
+      <w:r>
+        <w:lastRenderedPageBreak/>
+        <w:t>Продолжение таблицы 1</w:t>
+      </w:r>
+    </w:p>
+    <w:tbl>
+      <w:tblPr>
+        <w:tblStyle w:val="a5"/>
+        <w:tblW w:w="0" w:type="auto"/>
+        <w:tblLook w:val="04A0" w:firstRow="1" w:lastRow="0" w:firstColumn="1" w:lastColumn="0" w:noHBand="0" w:noVBand="1"/>
+      </w:tblPr>
+      <w:tblGrid>
+        <w:gridCol w:w="5665"/>
+        <w:gridCol w:w="1985"/>
+        <w:gridCol w:w="1695"/>
+      </w:tblGrid>
+      <w:tr>
+        <w:tc>
+          <w:tcPr>
+            <w:tcW w:w="5665" w:type="dxa"/>
+          </w:tcPr>
+          <w:p>
+            <w:pPr>
+              <w:ind w:firstLine="0"/>
+              <w:jc w:val="center"/>
+            </w:pPr>
+            <w:r>
+              <w:t xml:space="preserve">Коэффициент усиления пропорционального регулятора </w:t>
+            </w:r>
+            <m:oMath>
+              <m:sSub>
+                <m:sSubPr>
+                  <m:ctrlPr>
+                    <w:rPr>
+                      <w:rFonts w:ascii="Cambria Math" w:hAnsi="Cambria Math"/>
+                      <w:i/>
+                    </w:rPr>
+                  </m:ctrlPr>
+                </m:sSubPr>
+                <m:e>
+                  <m:r>
+                    <w:rPr>
+                      <w:rFonts w:ascii="Cambria Math" w:hAnsi="Cambria Math"/>
+                    </w:rPr>
+                    <m:t>K</m:t>
+                  </m:r>
+                </m:e>
+                <m:sub>
+                  <m:r>
+                    <w:rPr>
+                      <w:rFonts w:ascii="Cambria Math" w:hAnsi="Cambria Math"/>
+                    </w:rPr>
+                    <m:t>p</m:t>
+                  </m:r>
+                </m:sub>
+              </m:sSub>
+            </m:oMath>
+          </w:p>
+        </w:tc>
+        <w:tc>
+          <w:tcPr>
+            <w:tcW w:w="1985" w:type="dxa"/>
+          </w:tcPr>
+          <w:p>
+            <w:pPr>
+              <w:ind w:firstLine="0"/>
+              <w:jc w:val="center"/>
+              <w:rPr>
+                <w:lang w:val="en-US"/>
+              </w:rPr>
+            </w:pPr>
+            <w:r>
+              <w:t>-</w:t>
+            </w:r>
+          </w:p>
+        </w:tc>
+        <w:tc>
+          <w:tcPr>
+            <w:tcW w:w="1695" w:type="dxa"/>
+          </w:tcPr>
+          <w:p>
+            <w:pPr>
+              <w:ind w:firstLine="0"/>
+              <w:jc w:val="center"/>
+              <w:rPr>
+                <w:lang w:val="en-US"/>
+              </w:rPr>
+            </w:pPr>
+            <w:r>
+              <w:rPr>
+                <w:lang w:val="en-US"/>
+              </w:rPr>
+              <w:t>1800</w:t>
+            </w:r>
+          </w:p>
+        </w:tc>
+      </w:tr>
+      <w:tr>
+        <w:tc>
+          <w:tcPr>
+            <w:tcW w:w="5665" w:type="dxa"/>
+          </w:tcPr>
+          <w:p>
+            <w:pPr>
+              <w:ind w:firstLine="0"/>
+              <w:jc w:val="center"/>
+            </w:pPr>
+            <w:r>
+              <w:t xml:space="preserve">Коэффициент усиления интегрального </w:t>
+            </w:r>
+          </w:p>
+          <w:p>
+            <w:pPr>
+              <w:ind w:firstLine="0"/>
+              <w:jc w:val="center"/>
+            </w:pPr>
+            <w:r>
+              <w:t xml:space="preserve"> Регулятора </w:t>
+            </w:r>
+            <m:oMath>
+              <m:sSub>
+                <m:sSubPr>
+                  <m:ctrlPr>
+                    <w:rPr>
+                      <w:rFonts w:ascii="Cambria Math" w:hAnsi="Cambria Math"/>
+                      <w:i/>
+                    </w:rPr>
+                  </m:ctrlPr>
+                </m:sSubPr>
+                <m:e>
+                  <m:r>
+                    <w:rPr>
+                      <w:rFonts w:ascii="Cambria Math" w:hAnsi="Cambria Math"/>
+                    </w:rPr>
+                    <m:t>K</m:t>
+                  </m:r>
+                </m:e>
+                <m:sub>
+                  <m:r>
+                    <w:rPr>
+                      <w:rFonts w:ascii="Cambria Math" w:hAnsi="Cambria Math"/>
+                    </w:rPr>
+                    <m:t>i</m:t>
+                  </m:r>
+                </m:sub>
+              </m:sSub>
+            </m:oMath>
+          </w:p>
+        </w:tc>
+        <w:tc>
+          <w:tcPr>
+            <w:tcW w:w="1985" w:type="dxa"/>
+          </w:tcPr>
+          <w:p>
+            <w:pPr>
+              <w:ind w:firstLine="0"/>
+              <w:jc w:val="center"/>
+              <w:rPr>
+                <w:lang w:val="en-US"/>
+              </w:rPr>
+            </w:pPr>
+            <w:r>
+              <w:rPr>
+                <w:lang w:val="en-US"/>
+              </w:rPr>
+              <w:t>-</w:t>
+            </w:r>
+          </w:p>
+        </w:tc>
+        <w:tc>
+          <w:tcPr>
+            <w:tcW w:w="1695" w:type="dxa"/>
+          </w:tcPr>
+          <w:p>
+            <w:pPr>
+              <w:ind w:firstLine="0"/>
+              <w:jc w:val="center"/>
+              <w:rPr>
+                <w:lang w:val="en-US"/>
+              </w:rPr>
+            </w:pPr>
+            <w:r>
+              <w:rPr>
+                <w:lang w:val="en-US"/>
+              </w:rPr>
+              <w:t>35.2</w:t>
+            </w:r>
+          </w:p>
+        </w:tc>
+      </w:tr>
+      <w:tr>
+        <w:tc>
+          <w:tcPr>
+            <w:tcW w:w="5665" w:type="dxa"/>
+          </w:tcPr>
+          <w:p>
+            <w:pPr>
+              <w:ind w:firstLine="0"/>
+              <w:jc w:val="center"/>
+            </w:pPr>
+            <w:r>
+              <w:t>Коэффициент усиления дифференциального</w:t>
+            </w:r>
+          </w:p>
+          <w:p>
+            <w:pPr>
+              <w:ind w:firstLine="0"/>
+              <w:jc w:val="center"/>
+            </w:pPr>
+            <w:r>
+              <w:t xml:space="preserve"> Регулятора</w:t>
+            </w:r>
+            <w:r>
+              <w:rPr>
+                <w:rFonts w:eastAsiaTheme="minorEastAsia"/>
+              </w:rPr>
+              <w:t xml:space="preserve"> </w:t>
+            </w:r>
+            <m:oMath>
+              <m:sSub>
+                <m:sSubPr>
+                  <m:ctrlPr>
+                    <w:rPr>
+                      <w:rFonts w:ascii="Cambria Math" w:hAnsi="Cambria Math"/>
+                      <w:i/>
+                    </w:rPr>
+                  </m:ctrlPr>
+                </m:sSubPr>
+                <m:e>
+                  <m:r>
+                    <w:rPr>
+                      <w:rFonts w:ascii="Cambria Math" w:hAnsi="Cambria Math"/>
+                    </w:rPr>
+                    <m:t>K</m:t>
+                  </m:r>
+                </m:e>
+                <m:sub>
+                  <m:r>
+                    <w:rPr>
+                      <w:rFonts w:ascii="Cambria Math" w:hAnsi="Cambria Math"/>
+                    </w:rPr>
+                    <m:t>d</m:t>
+                  </m:r>
+                </m:sub>
+              </m:sSub>
+            </m:oMath>
+          </w:p>
+        </w:tc>
+        <w:tc>
+          <w:tcPr>
+            <w:tcW w:w="1985" w:type="dxa"/>
+          </w:tcPr>
+          <w:p>
+            <w:pPr>
+              <w:ind w:firstLine="0"/>
+              <w:jc w:val="center"/>
+              <w:rPr>
+                <w:lang w:val="en-US"/>
+              </w:rPr>
+            </w:pPr>
+            <w:r>
+              <w:rPr>
+                <w:lang w:val="en-US"/>
+              </w:rPr>
+              <w:t>-</w:t>
+            </w:r>
+          </w:p>
+        </w:tc>
+        <w:tc>
+          <w:tcPr>
+            <w:tcW w:w="1695" w:type="dxa"/>
+          </w:tcPr>
+          <w:p>
+            <w:pPr>
+              <w:ind w:firstLine="0"/>
+              <w:jc w:val="center"/>
+              <w:rPr>
+                <w:lang w:val="en-US"/>
+              </w:rPr>
+            </w:pPr>
+            <w:r>
+              <w:rPr>
+                <w:lang w:val="en-US"/>
+              </w:rPr>
+              <w:t>46</w:t>
+            </w:r>
+          </w:p>
+        </w:tc>
+      </w:tr>
+    </w:tbl>
+    <w:p/>
+    <w:p>
+      <w:r>
+        <w:t xml:space="preserve">Для исследования процесса автоколебаний, возникающих в данной САУ </w:t>
+      </w:r>
+      <w:proofErr w:type="gramStart"/>
+      <w:r>
+        <w:t>нам</w:t>
+      </w:r>
+      <w:proofErr w:type="gramEnd"/>
+      <w:r>
+        <w:t xml:space="preserve"> необходимо привести её к виду </w:t>
+      </w:r>
+      <w:r>
+        <w:t>который представлен на рисунке 2.</w:t>
       </w:r>
     </w:p>
     <w:p>
+      <w:r>
+        <w:t xml:space="preserve">Рисунок 2 – Типовой вид исследуемой нелинейной САУ. </w:t>
+      </w:r>
+    </w:p>
+    <w:p>
+      <w:pPr>
+        <w:ind w:hanging="567"/>
+        <w:jc w:val="center"/>
+      </w:pPr>
+      <w:r>
+        <w:rPr>
+          <w:noProof/>
+        </w:rPr>
+        <w:drawing>
+          <wp:inline distT="0" distB="0" distL="0" distR="0" wp14:anchorId="6B5DD087" wp14:editId="37946C59">
+            <wp:extent cx="3947451" cy="2221206"/>
+            <wp:effectExtent l="0" t="0" r="0" b="8255"/>
+            <wp:docPr id="1" name="Рисунок 1"/>
+            <wp:cNvGraphicFramePr>
+              <a:graphicFrameLocks xmlns:a="http://schemas.openxmlformats.org/drawingml/2006/main" noChangeAspect="1"/>
+            </wp:cNvGraphicFramePr>
+            <a:graphic xmlns:a="http://schemas.openxmlformats.org/drawingml/2006/main">
+              <a:graphicData uri="http://schemas.openxmlformats.org/drawingml/2006/picture">
+                <pic:pic xmlns:pic="http://schemas.openxmlformats.org/drawingml/2006/picture">
+                  <pic:nvPicPr>
+                    <pic:cNvPr id="1" name=""/>
+                    <pic:cNvPicPr/>
+                  </pic:nvPicPr>
+                  <pic:blipFill>
+                    <a:blip r:embed="rId10"/>
+                    <a:stretch>
+                      <a:fillRect/>
+                    </a:stretch>
+                  </pic:blipFill>
+                  <pic:spPr>
+                    <a:xfrm>
+                      <a:off x="0" y="0"/>
+                      <a:ext cx="3958588" cy="2227473"/>
+                    </a:xfrm>
+                    <a:prstGeom prst="rect">
+                      <a:avLst/>
+                    </a:prstGeom>
+                  </pic:spPr>
+                </pic:pic>
+              </a:graphicData>
+            </a:graphic>
+          </wp:inline>
+        </w:drawing>
+      </w:r>
+    </w:p>
+    <w:p>
+      <w:pPr>
+        <w:rPr>
+          <w:rFonts w:eastAsiaTheme="minorEastAsia"/>
+        </w:rPr>
+      </w:pPr>
+      <w:r>
+        <w:t xml:space="preserve">Выделим передаточную функцию линейной части </w:t>
+      </w:r>
+      <m:oMath>
+        <m:sSub>
+          <m:sSubPr>
+            <m:ctrlPr>
+              <w:rPr>
+                <w:rFonts w:ascii="Cambria Math" w:hAnsi="Cambria Math"/>
+                <w:i/>
+              </w:rPr>
+            </m:ctrlPr>
+          </m:sSubPr>
+          <m:e>
+            <m:r>
+              <w:rPr>
+                <w:rFonts w:ascii="Cambria Math" w:hAnsi="Cambria Math"/>
+              </w:rPr>
+              <m:t>W</m:t>
+            </m:r>
+          </m:e>
+          <m:sub>
+            <m:r>
+              <w:rPr>
+                <w:rFonts w:ascii="Cambria Math" w:hAnsi="Cambria Math"/>
+              </w:rPr>
+              <m:t>л</m:t>
+            </m:r>
+          </m:sub>
+        </m:sSub>
+        <m:d>
+          <m:dPr>
+            <m:ctrlPr>
+              <w:rPr>
+                <w:rFonts w:ascii="Cambria Math" w:hAnsi="Cambria Math"/>
+                <w:i/>
+              </w:rPr>
+            </m:ctrlPr>
+          </m:dPr>
+          <m:e>
+            <m:r>
+              <w:rPr>
+                <w:rFonts w:ascii="Cambria Math" w:hAnsi="Cambria Math"/>
+              </w:rPr>
+              <m:t>s</m:t>
+            </m:r>
+          </m:e>
+        </m:d>
+      </m:oMath>
+      <w:r>
+        <w:rPr>
+          <w:rFonts w:eastAsiaTheme="minorEastAsia"/>
+        </w:rPr>
+        <w:t xml:space="preserve">. </w:t>
+      </w:r>
+      <w:r>
+        <w:rPr>
+          <w:rFonts w:eastAsiaTheme="minorEastAsia"/>
+        </w:rPr>
+        <w:t>Передаточная функция линейной части вычисляется по следующей формуле</w:t>
+      </w:r>
+    </w:p>
+    <w:p>
+      <w:pPr>
+        <w:tabs>
+          <w:tab w:val="center" w:pos="4536"/>
+          <w:tab w:val="right" w:pos="9355"/>
+        </w:tabs>
+        <w:rPr>
+          <w:rFonts w:eastAsiaTheme="minorEastAsia"/>
+        </w:rPr>
+      </w:pPr>
+      <w:r>
+        <w:rPr>
+          <w:rFonts w:eastAsiaTheme="minorEastAsia"/>
+        </w:rPr>
+        <w:tab/>
+      </w:r>
+      <m:oMath>
+        <m:sSub>
+          <m:sSubPr>
+            <m:ctrlPr>
+              <w:rPr>
+                <w:rFonts w:ascii="Cambria Math" w:hAnsi="Cambria Math"/>
+                <w:i/>
+              </w:rPr>
+            </m:ctrlPr>
+          </m:sSubPr>
+          <m:e>
+            <m:r>
+              <w:rPr>
+                <w:rFonts w:ascii="Cambria Math" w:hAnsi="Cambria Math"/>
+              </w:rPr>
+              <m:t>W</m:t>
+            </m:r>
+          </m:e>
+          <m:sub>
+            <m:r>
+              <w:rPr>
+                <w:rFonts w:ascii="Cambria Math" w:hAnsi="Cambria Math"/>
+              </w:rPr>
+              <m:t>л</m:t>
+            </m:r>
+          </m:sub>
+        </m:sSub>
+        <m:d>
+          <m:dPr>
+            <m:ctrlPr>
+              <w:rPr>
+                <w:rFonts w:ascii="Cambria Math" w:hAnsi="Cambria Math"/>
+                <w:i/>
+              </w:rPr>
+            </m:ctrlPr>
+          </m:dPr>
+          <m:e>
+            <m:r>
+              <w:rPr>
+                <w:rFonts w:ascii="Cambria Math" w:hAnsi="Cambria Math"/>
+              </w:rPr>
+              <m:t>s</m:t>
+            </m:r>
+          </m:e>
+        </m:d>
+        <m:r>
+          <w:rPr>
+            <w:rFonts w:ascii="Cambria Math" w:hAnsi="Cambria Math"/>
+          </w:rPr>
+          <m:t>=</m:t>
+        </m:r>
+        <m:sSub>
+          <m:sSubPr>
+            <m:ctrlPr>
+              <w:rPr>
+                <w:rFonts w:ascii="Cambria Math" w:hAnsi="Cambria Math"/>
+                <w:i/>
+              </w:rPr>
+            </m:ctrlPr>
+          </m:sSubPr>
+          <m:e>
+            <m:r>
+              <w:rPr>
+                <w:rFonts w:ascii="Cambria Math" w:hAnsi="Cambria Math"/>
+              </w:rPr>
+              <m:t>W</m:t>
+            </m:r>
+          </m:e>
+          <m:sub>
+            <m:r>
+              <w:rPr>
+                <w:rFonts w:ascii="Cambria Math" w:hAnsi="Cambria Math"/>
+              </w:rPr>
+              <m:t>р</m:t>
+            </m:r>
+          </m:sub>
+        </m:sSub>
+        <m:d>
+          <m:dPr>
+            <m:ctrlPr>
+              <w:rPr>
+                <w:rFonts w:ascii="Cambria Math" w:hAnsi="Cambria Math"/>
+                <w:i/>
+              </w:rPr>
+            </m:ctrlPr>
+          </m:dPr>
+          <m:e>
+            <m:r>
+              <w:rPr>
+                <w:rFonts w:ascii="Cambria Math" w:hAnsi="Cambria Math"/>
+              </w:rPr>
+              <m:t>s</m:t>
+            </m:r>
+          </m:e>
+        </m:d>
+        <m:r>
+          <m:rPr>
+            <m:sty m:val="p"/>
+          </m:rPr>
+          <w:rPr>
+            <w:rFonts w:ascii="Cambria Math" w:hAnsi="Cambria Math"/>
+          </w:rPr>
+          <m:t>⋅</m:t>
+        </m:r>
+        <m:sSub>
+          <m:sSubPr>
+            <m:ctrlPr>
+              <w:rPr>
+                <w:rFonts w:ascii="Cambria Math" w:hAnsi="Cambria Math"/>
+                <w:i/>
+              </w:rPr>
+            </m:ctrlPr>
+          </m:sSubPr>
+          <m:e>
+            <m:r>
+              <w:rPr>
+                <w:rFonts w:ascii="Cambria Math" w:hAnsi="Cambria Math"/>
+              </w:rPr>
+              <m:t>W</m:t>
+            </m:r>
+            <m:ctrlPr>
+              <w:rPr>
+                <w:rFonts w:ascii="Cambria Math" w:hAnsi="Cambria Math"/>
+              </w:rPr>
+            </m:ctrlPr>
+          </m:e>
+          <m:sub>
+            <m:r>
+              <w:rPr>
+                <w:rFonts w:ascii="Cambria Math" w:hAnsi="Cambria Math"/>
+              </w:rPr>
+              <m:t>п</m:t>
+            </m:r>
+          </m:sub>
+        </m:sSub>
+        <m:d>
+          <m:dPr>
+            <m:ctrlPr>
+              <w:rPr>
+                <w:rFonts w:ascii="Cambria Math" w:hAnsi="Cambria Math"/>
+                <w:i/>
+              </w:rPr>
+            </m:ctrlPr>
+          </m:dPr>
+          <m:e>
+            <m:r>
+              <w:rPr>
+                <w:rFonts w:ascii="Cambria Math" w:hAnsi="Cambria Math"/>
+              </w:rPr>
+              <m:t>s</m:t>
+            </m:r>
+          </m:e>
+        </m:d>
+        <m:r>
+          <w:rPr>
+            <w:rFonts w:ascii="Cambria Math" w:hAnsi="Cambria Math"/>
+          </w:rPr>
+          <m:t>=</m:t>
+        </m:r>
+        <m:f>
+          <m:fPr>
+            <m:ctrlPr>
+              <w:rPr>
+                <w:rFonts w:ascii="Cambria Math" w:hAnsi="Cambria Math"/>
+              </w:rPr>
+            </m:ctrlPr>
+          </m:fPr>
+          <m:num>
+            <m:r>
+              <w:rPr>
+                <w:rFonts w:ascii="Cambria Math" w:hAnsi="Cambria Math"/>
+                <w:lang w:val="en-US"/>
+              </w:rPr>
+              <m:t>R</m:t>
+            </m:r>
+            <m:d>
+              <m:dPr>
+                <m:ctrlPr>
+                  <w:rPr>
+                    <w:rFonts w:ascii="Cambria Math" w:hAnsi="Cambria Math"/>
+                    <w:i/>
+                    <w:lang w:val="en-US"/>
+                  </w:rPr>
+                </m:ctrlPr>
+              </m:dPr>
+              <m:e>
+                <m:r>
+                  <w:rPr>
+                    <w:rFonts w:ascii="Cambria Math" w:hAnsi="Cambria Math"/>
+                    <w:lang w:val="en-US"/>
+                  </w:rPr>
+                  <m:t>s</m:t>
+                </m:r>
+              </m:e>
+            </m:d>
+            <m:ctrlPr>
+              <w:rPr>
+                <w:rFonts w:ascii="Cambria Math" w:hAnsi="Cambria Math"/>
+                <w:i/>
+                <w:lang w:val="en-US"/>
+              </w:rPr>
+            </m:ctrlPr>
+          </m:num>
+          <m:den>
+            <m:r>
+              <w:rPr>
+                <w:rFonts w:ascii="Cambria Math" w:hAnsi="Cambria Math"/>
+                <w:lang w:val="en-US"/>
+              </w:rPr>
+              <m:t>Q</m:t>
+            </m:r>
+            <m:d>
+              <m:dPr>
+                <m:ctrlPr>
+                  <w:rPr>
+                    <w:rFonts w:ascii="Cambria Math" w:hAnsi="Cambria Math"/>
+                    <w:i/>
+                    <w:lang w:val="en-US"/>
+                  </w:rPr>
+                </m:ctrlPr>
+              </m:dPr>
+              <m:e>
+                <m:r>
+                  <w:rPr>
+                    <w:rFonts w:ascii="Cambria Math" w:hAnsi="Cambria Math"/>
+                    <w:lang w:val="en-US"/>
+                  </w:rPr>
+                  <m:t>s</m:t>
+                </m:r>
+              </m:e>
+            </m:d>
+            <m:ctrlPr>
+              <w:rPr>
+                <w:rFonts w:ascii="Cambria Math" w:hAnsi="Cambria Math"/>
+                <w:i/>
+                <w:lang w:val="en-US"/>
+              </w:rPr>
+            </m:ctrlPr>
+          </m:den>
+        </m:f>
+        <m:r>
+          <w:rPr>
+            <w:rFonts w:ascii="Cambria Math" w:hAnsi="Cambria Math"/>
+          </w:rPr>
+          <m:t xml:space="preserve"> </m:t>
+        </m:r>
+        <m:r>
+          <w:rPr>
+            <w:rFonts w:ascii="Cambria Math" w:hAnsi="Cambria Math"/>
+          </w:rPr>
+          <m:t>,</m:t>
+        </m:r>
+      </m:oMath>
+      <w:r>
+        <w:rPr>
+          <w:rFonts w:eastAsiaTheme="minorEastAsia"/>
+        </w:rPr>
+        <w:tab/>
+        <w:t>(5)</w:t>
+      </w:r>
+    </w:p>
+    <w:p>
+      <w:pPr>
+        <w:tabs>
+          <w:tab w:val="center" w:pos="4536"/>
+          <w:tab w:val="right" w:pos="9355"/>
+        </w:tabs>
+        <w:rPr>
+          <w:rFonts w:eastAsiaTheme="minorEastAsia"/>
+        </w:rPr>
+      </w:pPr>
+      <w:r>
+        <w:rPr>
+          <w:rFonts w:eastAsiaTheme="minorEastAsia"/>
+        </w:rPr>
+        <w:t>где:</w:t>
+      </w:r>
+    </w:p>
+    <w:p>
+      <w:pPr>
+        <w:tabs>
+          <w:tab w:val="center" w:pos="4536"/>
+          <w:tab w:val="right" w:pos="9355"/>
+        </w:tabs>
+        <w:rPr>
+          <w:rFonts w:eastAsiaTheme="minorEastAsia"/>
+        </w:rPr>
+      </w:pPr>
+      <m:oMath>
+        <m:sSub>
+          <m:sSubPr>
+            <m:ctrlPr>
+              <w:rPr>
+                <w:rFonts w:ascii="Cambria Math" w:hAnsi="Cambria Math"/>
+                <w:i/>
+              </w:rPr>
+            </m:ctrlPr>
+          </m:sSubPr>
+          <m:e>
+            <m:r>
+              <w:rPr>
+                <w:rFonts w:ascii="Cambria Math" w:hAnsi="Cambria Math"/>
+              </w:rPr>
+              <m:t>W</m:t>
+            </m:r>
+          </m:e>
+          <m:sub>
+            <m:r>
+              <w:rPr>
+                <w:rFonts w:ascii="Cambria Math" w:hAnsi="Cambria Math"/>
+              </w:rPr>
+              <m:t>р</m:t>
+            </m:r>
+          </m:sub>
+        </m:sSub>
+        <m:d>
+          <m:dPr>
+            <m:ctrlPr>
+              <w:rPr>
+                <w:rFonts w:ascii="Cambria Math" w:hAnsi="Cambria Math"/>
+                <w:i/>
+              </w:rPr>
+            </m:ctrlPr>
+          </m:dPr>
+          <m:e>
+            <m:r>
+              <w:rPr>
+                <w:rFonts w:ascii="Cambria Math" w:hAnsi="Cambria Math"/>
+              </w:rPr>
+              <m:t>s</m:t>
+            </m:r>
+          </m:e>
+        </m:d>
+      </m:oMath>
+      <w:r>
+        <w:rPr>
+          <w:rFonts w:eastAsiaTheme="minorEastAsia"/>
+        </w:rPr>
+        <w:t xml:space="preserve"> – передаточная функция ПИД – регулятора;</w:t>
+      </w:r>
+    </w:p>
+    <w:p>
+      <w:pPr>
+        <w:tabs>
+          <w:tab w:val="center" w:pos="4536"/>
+          <w:tab w:val="right" w:pos="9355"/>
+        </w:tabs>
+        <w:rPr>
+          <w:rFonts w:eastAsiaTheme="minorEastAsia"/>
+        </w:rPr>
+      </w:pPr>
+      <m:oMath>
+        <m:sSub>
+          <m:sSubPr>
+            <m:ctrlPr>
+              <w:rPr>
+                <w:rFonts w:ascii="Cambria Math" w:hAnsi="Cambria Math"/>
+                <w:i/>
+              </w:rPr>
+            </m:ctrlPr>
+          </m:sSubPr>
+          <m:e>
+            <m:r>
+              <w:rPr>
+                <w:rFonts w:ascii="Cambria Math" w:hAnsi="Cambria Math"/>
+              </w:rPr>
+              <m:t>W</m:t>
+            </m:r>
+            <m:ctrlPr>
+              <w:rPr>
+                <w:rFonts w:ascii="Cambria Math" w:hAnsi="Cambria Math"/>
+              </w:rPr>
+            </m:ctrlPr>
+          </m:e>
+          <m:sub>
+            <m:r>
+              <w:rPr>
+                <w:rFonts w:ascii="Cambria Math" w:hAnsi="Cambria Math"/>
+              </w:rPr>
+              <m:t>п</m:t>
+            </m:r>
+          </m:sub>
+        </m:sSub>
+        <m:d>
+          <m:dPr>
+            <m:ctrlPr>
+              <w:rPr>
+                <w:rFonts w:ascii="Cambria Math" w:hAnsi="Cambria Math"/>
+                <w:i/>
+              </w:rPr>
+            </m:ctrlPr>
+          </m:dPr>
+          <m:e>
+            <m:r>
+              <w:rPr>
+                <w:rFonts w:ascii="Cambria Math" w:hAnsi="Cambria Math"/>
+              </w:rPr>
+              <m:t>s</m:t>
+            </m:r>
+          </m:e>
+        </m:d>
+      </m:oMath>
+      <w:r>
+        <w:rPr>
+          <w:rFonts w:eastAsiaTheme="minorEastAsia"/>
+        </w:rPr>
+        <w:t xml:space="preserve"> – передаточная функция математической модели привода.</w:t>
+      </w:r>
+    </w:p>
+    <w:p>
+      <w:pPr>
+        <w:tabs>
+          <w:tab w:val="center" w:pos="4536"/>
+          <w:tab w:val="right" w:pos="9355"/>
+        </w:tabs>
+        <w:rPr>
+          <w:rFonts w:eastAsiaTheme="minorEastAsia"/>
+        </w:rPr>
+      </w:pPr>
+    </w:p>
+    <w:p>
+      <w:pPr>
+        <w:tabs>
+          <w:tab w:val="center" w:pos="4536"/>
+          <w:tab w:val="right" w:pos="9355"/>
+        </w:tabs>
+        <w:rPr>
+          <w:rFonts w:eastAsiaTheme="minorEastAsia"/>
+        </w:rPr>
+      </w:pPr>
+    </w:p>
+    <w:p>
+      <w:pPr>
+        <w:tabs>
+          <w:tab w:val="center" w:pos="4536"/>
+          <w:tab w:val="right" w:pos="9355"/>
+        </w:tabs>
+        <w:rPr>
+          <w:rFonts w:eastAsiaTheme="minorEastAsia"/>
+        </w:rPr>
+      </w:pPr>
+      <w:r>
+        <w:rPr>
+          <w:rFonts w:eastAsiaTheme="minorEastAsia"/>
+        </w:rPr>
+        <w:t>Передаточная функция ПИД – регулятора имеет вид</w:t>
+      </w:r>
+    </w:p>
+    <w:p>
+      <w:pPr>
+        <w:tabs>
+          <w:tab w:val="center" w:pos="4536"/>
+          <w:tab w:val="right" w:pos="9355"/>
+        </w:tabs>
+        <w:rPr>
+          <w:rFonts w:eastAsiaTheme="minorEastAsia"/>
+        </w:rPr>
+      </w:pPr>
+      <w:r>
+        <w:rPr>
+          <w:rFonts w:eastAsiaTheme="minorEastAsia"/>
+        </w:rPr>
+        <w:tab/>
+      </w:r>
+      <m:oMath>
+        <m:sSub>
+          <m:sSubPr>
+            <m:ctrlPr>
+              <w:rPr>
+                <w:rFonts w:ascii="Cambria Math" w:hAnsi="Cambria Math"/>
+                <w:i/>
+              </w:rPr>
+            </m:ctrlPr>
+          </m:sSubPr>
+          <m:e>
+            <m:r>
+              <w:rPr>
+                <w:rFonts w:ascii="Cambria Math" w:hAnsi="Cambria Math"/>
+              </w:rPr>
+              <m:t>W</m:t>
+            </m:r>
+          </m:e>
+          <m:sub>
+            <m:r>
+              <w:rPr>
+                <w:rFonts w:ascii="Cambria Math" w:hAnsi="Cambria Math"/>
+              </w:rPr>
+              <m:t>р</m:t>
+            </m:r>
+          </m:sub>
+        </m:sSub>
+        <m:d>
+          <m:dPr>
+            <m:ctrlPr>
+              <w:rPr>
+                <w:rFonts w:ascii="Cambria Math" w:hAnsi="Cambria Math"/>
+              </w:rPr>
+            </m:ctrlPr>
+          </m:dPr>
+          <m:e>
+            <m:r>
+              <w:rPr>
+                <w:rFonts w:ascii="Cambria Math" w:hAnsi="Cambria Math"/>
+              </w:rPr>
+              <m:t>s</m:t>
+            </m:r>
+            <m:ctrlPr>
+              <w:rPr>
+                <w:rFonts w:ascii="Cambria Math" w:hAnsi="Cambria Math"/>
+                <w:i/>
+              </w:rPr>
+            </m:ctrlPr>
+          </m:e>
+        </m:d>
+        <m:r>
+          <w:rPr>
+            <w:rFonts w:ascii="Cambria Math" w:hAnsi="Cambria Math"/>
+          </w:rPr>
+          <m:t>=</m:t>
+        </m:r>
+        <m:f>
+          <m:fPr>
+            <m:ctrlPr>
+              <w:rPr>
+                <w:rFonts w:ascii="Cambria Math" w:hAnsi="Cambria Math"/>
+              </w:rPr>
+            </m:ctrlPr>
+          </m:fPr>
+          <m:num>
+            <m:r>
+              <w:rPr>
+                <w:rFonts w:ascii="Cambria Math" w:hAnsi="Cambria Math"/>
+              </w:rPr>
+              <m:t>k</m:t>
+            </m:r>
+            <m:d>
+              <m:dPr>
+                <m:ctrlPr>
+                  <w:rPr>
+                    <w:rFonts w:ascii="Cambria Math" w:hAnsi="Cambria Math"/>
+                  </w:rPr>
+                </m:ctrlPr>
+              </m:dPr>
+              <m:e>
+                <m:sSub>
+                  <m:sSubPr>
+                    <m:ctrlPr>
+                      <w:rPr>
+                        <w:rFonts w:ascii="Cambria Math" w:hAnsi="Cambria Math"/>
+                        <w:i/>
+                      </w:rPr>
+                    </m:ctrlPr>
+                  </m:sSubPr>
+                  <m:e>
+                    <m:r>
+                      <w:rPr>
+                        <w:rFonts w:ascii="Cambria Math" w:hAnsi="Cambria Math"/>
+                      </w:rPr>
+                      <m:t>T</m:t>
+                    </m:r>
+                    <m:ctrlPr>
+                      <w:rPr>
+                        <w:rFonts w:ascii="Cambria Math" w:hAnsi="Cambria Math"/>
+                      </w:rPr>
+                    </m:ctrlPr>
+                  </m:e>
+                  <m:sub>
+                    <m:r>
+                      <w:rPr>
+                        <w:rFonts w:ascii="Cambria Math" w:hAnsi="Cambria Math"/>
+                      </w:rPr>
+                      <m:t>1</m:t>
+                    </m:r>
+                  </m:sub>
+                </m:sSub>
+                <m:r>
+                  <w:rPr>
+                    <w:rFonts w:ascii="Cambria Math" w:hAnsi="Cambria Math"/>
+                  </w:rPr>
+                  <m:t>s+1</m:t>
+                </m:r>
+                <m:ctrlPr>
+                  <w:rPr>
+                    <w:rFonts w:ascii="Cambria Math" w:hAnsi="Cambria Math"/>
+                    <w:i/>
+                  </w:rPr>
+                </m:ctrlPr>
+              </m:e>
+            </m:d>
+            <m:d>
+              <m:dPr>
+                <m:ctrlPr>
+                  <w:rPr>
+                    <w:rFonts w:ascii="Cambria Math" w:hAnsi="Cambria Math"/>
+                  </w:rPr>
+                </m:ctrlPr>
+              </m:dPr>
+              <m:e>
+                <m:sSub>
+                  <m:sSubPr>
+                    <m:ctrlPr>
+                      <w:rPr>
+                        <w:rFonts w:ascii="Cambria Math" w:hAnsi="Cambria Math"/>
+                        <w:i/>
+                      </w:rPr>
+                    </m:ctrlPr>
+                  </m:sSubPr>
+                  <m:e>
+                    <m:r>
+                      <w:rPr>
+                        <w:rFonts w:ascii="Cambria Math" w:hAnsi="Cambria Math"/>
+                      </w:rPr>
+                      <m:t>T</m:t>
+                    </m:r>
+                    <m:ctrlPr>
+                      <w:rPr>
+                        <w:rFonts w:ascii="Cambria Math" w:hAnsi="Cambria Math"/>
+                      </w:rPr>
+                    </m:ctrlPr>
+                  </m:e>
+                  <m:sub>
+                    <m:r>
+                      <w:rPr>
+                        <w:rFonts w:ascii="Cambria Math" w:hAnsi="Cambria Math"/>
+                      </w:rPr>
+                      <m:t>2</m:t>
+                    </m:r>
+                  </m:sub>
+                </m:sSub>
+                <m:r>
+                  <w:rPr>
+                    <w:rFonts w:ascii="Cambria Math" w:hAnsi="Cambria Math"/>
+                  </w:rPr>
+                  <m:t>s+1</m:t>
+                </m:r>
+                <m:ctrlPr>
+                  <w:rPr>
+                    <w:rFonts w:ascii="Cambria Math" w:hAnsi="Cambria Math"/>
+                    <w:i/>
+                  </w:rPr>
+                </m:ctrlPr>
+              </m:e>
+            </m:d>
+          </m:num>
+          <m:den>
+            <m:r>
+              <w:rPr>
+                <w:rFonts w:ascii="Cambria Math" w:hAnsi="Cambria Math"/>
+              </w:rPr>
+              <m:t>s</m:t>
+            </m:r>
+          </m:den>
+        </m:f>
+      </m:oMath>
+      <w:r>
+        <w:rPr>
+          <w:rFonts w:eastAsiaTheme="minorEastAsia"/>
+        </w:rPr>
+        <w:t>.</w:t>
+      </w:r>
+      <w:r>
+        <w:rPr>
+          <w:rFonts w:eastAsiaTheme="minorEastAsia"/>
+        </w:rPr>
+        <w:tab/>
+      </w:r>
+      <w:r>
+        <w:rPr>
+          <w:rFonts w:eastAsiaTheme="minorEastAsia"/>
+        </w:rPr>
+        <w:t>(6)</w:t>
+      </w:r>
+    </w:p>
+    <w:p>
+      <w:pPr>
+        <w:tabs>
+          <w:tab w:val="center" w:pos="4536"/>
+          <w:tab w:val="right" w:pos="9355"/>
+        </w:tabs>
+        <w:rPr>
+          <w:rFonts w:eastAsiaTheme="minorEastAsia"/>
+        </w:rPr>
+      </w:pPr>
+      <w:r>
+        <w:rPr>
+          <w:rFonts w:eastAsiaTheme="minorEastAsia"/>
+        </w:rPr>
+        <w:t>Передаточная функция привода имеет вид</w:t>
+      </w:r>
+    </w:p>
+    <w:p>
+      <w:pPr>
+        <w:tabs>
+          <w:tab w:val="center" w:pos="4536"/>
+          <w:tab w:val="right" w:pos="9355"/>
+        </w:tabs>
+        <w:rPr>
+          <w:rFonts w:eastAsiaTheme="minorEastAsia"/>
+        </w:rPr>
+      </w:pPr>
+      <w:r>
+        <w:rPr>
+          <w:rFonts w:eastAsiaTheme="minorEastAsia"/>
+        </w:rPr>
+        <w:tab/>
+      </w:r>
+      <m:oMath>
+        <m:sSub>
+          <m:sSubPr>
+            <m:ctrlPr>
+              <w:rPr>
+                <w:rFonts w:ascii="Cambria Math" w:hAnsi="Cambria Math"/>
+                <w:i/>
+              </w:rPr>
+            </m:ctrlPr>
+          </m:sSubPr>
+          <m:e>
+            <m:r>
+              <w:rPr>
+                <w:rFonts w:ascii="Cambria Math" w:hAnsi="Cambria Math"/>
+              </w:rPr>
+              <m:t>W</m:t>
+            </m:r>
+          </m:e>
+          <m:sub>
+            <m:r>
+              <w:rPr>
+                <w:rFonts w:ascii="Cambria Math" w:hAnsi="Cambria Math"/>
+              </w:rPr>
+              <m:t>п</m:t>
+            </m:r>
+          </m:sub>
+        </m:sSub>
+        <m:d>
+          <m:dPr>
+            <m:ctrlPr>
+              <w:rPr>
+                <w:rFonts w:ascii="Cambria Math" w:eastAsiaTheme="minorEastAsia" w:hAnsi="Cambria Math"/>
+                <w:i/>
+              </w:rPr>
+            </m:ctrlPr>
+          </m:dPr>
+          <m:e>
+            <m:r>
+              <w:rPr>
+                <w:rFonts w:ascii="Cambria Math" w:eastAsiaTheme="minorEastAsia" w:hAnsi="Cambria Math"/>
+              </w:rPr>
+              <m:t>s</m:t>
+            </m:r>
+          </m:e>
+        </m:d>
+        <m:r>
+          <w:rPr>
+            <w:rFonts w:ascii="Cambria Math" w:eastAsiaTheme="minorEastAsia" w:hAnsi="Cambria Math"/>
+          </w:rPr>
+          <m:t>=</m:t>
+        </m:r>
+        <m:f>
+          <m:fPr>
+            <m:ctrlPr>
+              <w:rPr>
+                <w:rFonts w:ascii="Cambria Math" w:eastAsiaTheme="minorEastAsia" w:hAnsi="Cambria Math"/>
+              </w:rPr>
+            </m:ctrlPr>
+          </m:fPr>
+          <m:num>
+            <m:r>
+              <w:rPr>
+                <w:rFonts w:ascii="Cambria Math" w:eastAsiaTheme="minorEastAsia" w:hAnsi="Cambria Math"/>
+                <w:lang w:val="en-US"/>
+              </w:rPr>
+              <m:t>k</m:t>
+            </m:r>
+            <m:ctrlPr>
+              <w:rPr>
+                <w:rFonts w:ascii="Cambria Math" w:eastAsiaTheme="minorEastAsia" w:hAnsi="Cambria Math"/>
+                <w:i/>
+                <w:lang w:val="en-US"/>
+              </w:rPr>
+            </m:ctrlPr>
+          </m:num>
+          <m:den>
+            <m:d>
+              <m:dPr>
+                <m:ctrlPr>
+                  <w:rPr>
+                    <w:rFonts w:ascii="Cambria Math" w:eastAsiaTheme="minorEastAsia" w:hAnsi="Cambria Math"/>
+                    <w:i/>
+                    <w:lang w:val="en-US"/>
+                  </w:rPr>
+                </m:ctrlPr>
+              </m:dPr>
+              <m:e>
+                <m:sSub>
+                  <m:sSubPr>
+                    <m:ctrlPr>
+                      <w:rPr>
+                        <w:rFonts w:ascii="Cambria Math" w:eastAsiaTheme="minorEastAsia" w:hAnsi="Cambria Math"/>
+                        <w:i/>
+                        <w:lang w:val="en-US"/>
+                      </w:rPr>
+                    </m:ctrlPr>
+                  </m:sSubPr>
+                  <m:e>
+                    <m:r>
+                      <w:rPr>
+                        <w:rFonts w:ascii="Cambria Math" w:eastAsiaTheme="minorEastAsia" w:hAnsi="Cambria Math"/>
+                        <w:lang w:val="en-US"/>
+                      </w:rPr>
+                      <m:t>T</m:t>
+                    </m:r>
+                  </m:e>
+                  <m:sub>
+                    <m:r>
+                      <w:rPr>
+                        <w:rFonts w:ascii="Cambria Math" w:eastAsiaTheme="minorEastAsia" w:hAnsi="Cambria Math"/>
+                      </w:rPr>
+                      <m:t>3</m:t>
+                    </m:r>
+                  </m:sub>
+                </m:sSub>
+                <m:r>
+                  <w:rPr>
+                    <w:rFonts w:ascii="Cambria Math" w:eastAsiaTheme="minorEastAsia" w:hAnsi="Cambria Math"/>
+                    <w:lang w:val="en-US"/>
+                  </w:rPr>
+                  <m:t>s</m:t>
+                </m:r>
+                <m:r>
+                  <w:rPr>
+                    <w:rFonts w:ascii="Cambria Math" w:eastAsiaTheme="minorEastAsia" w:hAnsi="Cambria Math"/>
+                  </w:rPr>
+                  <m:t>+1</m:t>
+                </m:r>
+              </m:e>
+            </m:d>
+            <m:d>
+              <m:dPr>
+                <m:ctrlPr>
+                  <w:rPr>
+                    <w:rFonts w:ascii="Cambria Math" w:eastAsiaTheme="minorEastAsia" w:hAnsi="Cambria Math"/>
+                    <w:i/>
+                    <w:lang w:val="en-US"/>
+                  </w:rPr>
+                </m:ctrlPr>
+              </m:dPr>
+              <m:e>
+                <m:sSub>
+                  <m:sSubPr>
+                    <m:ctrlPr>
+                      <w:rPr>
+                        <w:rFonts w:ascii="Cambria Math" w:eastAsiaTheme="minorEastAsia" w:hAnsi="Cambria Math"/>
+                        <w:i/>
+                        <w:lang w:val="en-US"/>
+                      </w:rPr>
+                    </m:ctrlPr>
+                  </m:sSubPr>
+                  <m:e>
+                    <m:r>
+                      <w:rPr>
+                        <w:rFonts w:ascii="Cambria Math" w:eastAsiaTheme="minorEastAsia" w:hAnsi="Cambria Math"/>
+                        <w:lang w:val="en-US"/>
+                      </w:rPr>
+                      <m:t>T</m:t>
+                    </m:r>
+                  </m:e>
+                  <m:sub>
+                    <m:r>
+                      <w:rPr>
+                        <w:rFonts w:ascii="Cambria Math" w:eastAsiaTheme="minorEastAsia" w:hAnsi="Cambria Math"/>
+                      </w:rPr>
+                      <m:t>4</m:t>
+                    </m:r>
+                  </m:sub>
+                </m:sSub>
+                <m:r>
+                  <w:rPr>
+                    <w:rFonts w:ascii="Cambria Math" w:eastAsiaTheme="minorEastAsia" w:hAnsi="Cambria Math"/>
+                    <w:lang w:val="en-US"/>
+                  </w:rPr>
+                  <m:t>s</m:t>
+                </m:r>
+                <m:r>
+                  <w:rPr>
+                    <w:rFonts w:ascii="Cambria Math" w:eastAsiaTheme="minorEastAsia" w:hAnsi="Cambria Math"/>
+                  </w:rPr>
+                  <m:t>+1</m:t>
+                </m:r>
+              </m:e>
+            </m:d>
+            <m:r>
+              <w:rPr>
+                <w:rFonts w:ascii="Cambria Math" w:eastAsiaTheme="minorEastAsia" w:hAnsi="Cambria Math"/>
+                <w:lang w:val="en-US"/>
+              </w:rPr>
+              <m:t>s</m:t>
+            </m:r>
+            <m:ctrlPr>
+              <w:rPr>
+                <w:rFonts w:ascii="Cambria Math" w:eastAsiaTheme="minorEastAsia" w:hAnsi="Cambria Math"/>
+                <w:i/>
+                <w:lang w:val="en-US"/>
+              </w:rPr>
+            </m:ctrlPr>
+          </m:den>
+        </m:f>
+      </m:oMath>
+      <w:r>
+        <w:rPr>
+          <w:rFonts w:eastAsiaTheme="minorEastAsia"/>
+        </w:rPr>
+        <w:t>.</w:t>
+      </w:r>
+      <w:r>
+        <w:rPr>
+          <w:rFonts w:eastAsiaTheme="minorEastAsia"/>
+        </w:rPr>
+        <w:tab/>
+        <w:t>(7)</w:t>
+      </w:r>
+    </w:p>
+    <w:p>
+      <w:pPr>
+        <w:tabs>
+          <w:tab w:val="center" w:pos="4536"/>
+          <w:tab w:val="right" w:pos="9355"/>
+        </w:tabs>
+        <w:rPr>
+          <w:rFonts w:eastAsiaTheme="minorEastAsia"/>
+        </w:rPr>
+      </w:pPr>
+      <w:r>
+        <w:rPr>
+          <w:rFonts w:eastAsiaTheme="minorEastAsia"/>
+        </w:rPr>
+        <w:t xml:space="preserve">Тогда передаточная функция линейной части будет иметь вид </w:t>
+      </w:r>
+    </w:p>
+    <w:p>
+      <w:pPr>
+        <w:tabs>
+          <w:tab w:val="center" w:pos="4536"/>
+          <w:tab w:val="right" w:pos="9355"/>
+        </w:tabs>
+        <w:rPr>
+          <w:rFonts w:eastAsiaTheme="minorEastAsia"/>
+        </w:rPr>
+      </w:pPr>
+      <w:r>
+        <w:rPr>
+          <w:rFonts w:eastAsiaTheme="minorEastAsia"/>
+        </w:rPr>
+        <w:tab/>
+      </w:r>
+      <m:oMath>
+        <m:sSub>
+          <m:sSubPr>
+            <m:ctrlPr>
+              <w:rPr>
+                <w:rFonts w:ascii="Cambria Math" w:hAnsi="Cambria Math"/>
+                <w:i/>
+              </w:rPr>
+            </m:ctrlPr>
+          </m:sSubPr>
+          <m:e>
+            <m:r>
+              <w:rPr>
+                <w:rFonts w:ascii="Cambria Math" w:hAnsi="Cambria Math"/>
+              </w:rPr>
+              <m:t>W</m:t>
+            </m:r>
+          </m:e>
+          <m:sub>
+            <m:r>
+              <w:rPr>
+                <w:rFonts w:ascii="Cambria Math" w:hAnsi="Cambria Math"/>
+              </w:rPr>
+              <m:t>л</m:t>
+            </m:r>
+          </m:sub>
+        </m:sSub>
+        <m:d>
+          <m:dPr>
+            <m:ctrlPr>
+              <w:rPr>
+                <w:rFonts w:ascii="Cambria Math" w:hAnsi="Cambria Math"/>
+                <w:i/>
+              </w:rPr>
+            </m:ctrlPr>
+          </m:dPr>
+          <m:e>
+            <m:r>
+              <w:rPr>
+                <w:rFonts w:ascii="Cambria Math" w:hAnsi="Cambria Math"/>
+                <w:lang w:val="en-US"/>
+              </w:rPr>
+              <m:t>s</m:t>
+            </m:r>
+            <m:ctrlPr>
+              <w:rPr>
+                <w:rFonts w:ascii="Cambria Math" w:hAnsi="Cambria Math"/>
+                <w:i/>
+                <w:lang w:val="en-US"/>
+              </w:rPr>
+            </m:ctrlPr>
+          </m:e>
+        </m:d>
+        <m:r>
+          <w:rPr>
+            <w:rFonts w:ascii="Cambria Math" w:hAnsi="Cambria Math"/>
+          </w:rPr>
+          <m:t>=</m:t>
+        </m:r>
+        <m:f>
+          <m:fPr>
+            <m:ctrlPr>
+              <w:rPr>
+                <w:rFonts w:ascii="Cambria Math" w:hAnsi="Cambria Math"/>
+                <w:lang w:val="en-US"/>
+              </w:rPr>
+            </m:ctrlPr>
+          </m:fPr>
+          <m:num>
+            <m:r>
+              <w:rPr>
+                <w:rFonts w:ascii="Cambria Math" w:hAnsi="Cambria Math"/>
+                <w:lang w:val="en-US"/>
+              </w:rPr>
+              <m:t>k</m:t>
+            </m:r>
+            <m:d>
+              <m:dPr>
+                <m:ctrlPr>
+                  <w:rPr>
+                    <w:rFonts w:ascii="Cambria Math" w:hAnsi="Cambria Math"/>
+                    <w:i/>
+                    <w:lang w:val="en-US"/>
+                  </w:rPr>
+                </m:ctrlPr>
+              </m:dPr>
+              <m:e>
+                <m:sSub>
+                  <m:sSubPr>
+                    <m:ctrlPr>
+                      <w:rPr>
+                        <w:rFonts w:ascii="Cambria Math" w:hAnsi="Cambria Math"/>
+                        <w:i/>
+                        <w:lang w:val="en-US"/>
+                      </w:rPr>
+                    </m:ctrlPr>
+                  </m:sSubPr>
+                  <m:e>
+                    <m:r>
+                      <w:rPr>
+                        <w:rFonts w:ascii="Cambria Math" w:hAnsi="Cambria Math"/>
+                        <w:lang w:val="en-US"/>
+                      </w:rPr>
+                      <m:t>T</m:t>
+                    </m:r>
+                  </m:e>
+                  <m:sub>
+                    <m:r>
+                      <w:rPr>
+                        <w:rFonts w:ascii="Cambria Math" w:hAnsi="Cambria Math"/>
+                      </w:rPr>
+                      <m:t>1</m:t>
+                    </m:r>
+                  </m:sub>
+                </m:sSub>
+                <m:r>
+                  <w:rPr>
+                    <w:rFonts w:ascii="Cambria Math" w:hAnsi="Cambria Math"/>
+                    <w:lang w:val="en-US"/>
+                  </w:rPr>
+                  <m:t>s</m:t>
+                </m:r>
+                <m:r>
+                  <w:rPr>
+                    <w:rFonts w:ascii="Cambria Math" w:hAnsi="Cambria Math"/>
+                  </w:rPr>
+                  <m:t>+1</m:t>
+                </m:r>
+              </m:e>
+            </m:d>
+            <m:d>
+              <m:dPr>
+                <m:ctrlPr>
+                  <w:rPr>
+                    <w:rFonts w:ascii="Cambria Math" w:hAnsi="Cambria Math"/>
+                    <w:i/>
+                    <w:lang w:val="en-US"/>
+                  </w:rPr>
+                </m:ctrlPr>
+              </m:dPr>
+              <m:e>
+                <m:sSub>
+                  <m:sSubPr>
+                    <m:ctrlPr>
+                      <w:rPr>
+                        <w:rFonts w:ascii="Cambria Math" w:hAnsi="Cambria Math"/>
+                        <w:i/>
+                        <w:lang w:val="en-US"/>
+                      </w:rPr>
+                    </m:ctrlPr>
+                  </m:sSubPr>
+                  <m:e>
+                    <m:r>
+                      <w:rPr>
+                        <w:rFonts w:ascii="Cambria Math" w:hAnsi="Cambria Math"/>
+                        <w:lang w:val="en-US"/>
+                      </w:rPr>
+                      <m:t>T</m:t>
+                    </m:r>
+                  </m:e>
+                  <m:sub>
+                    <m:r>
+                      <w:rPr>
+                        <w:rFonts w:ascii="Cambria Math" w:hAnsi="Cambria Math"/>
+                      </w:rPr>
+                      <m:t>2</m:t>
+                    </m:r>
+                  </m:sub>
+                </m:sSub>
+                <m:r>
+                  <w:rPr>
+                    <w:rFonts w:ascii="Cambria Math" w:hAnsi="Cambria Math"/>
+                    <w:lang w:val="en-US"/>
+                  </w:rPr>
+                  <m:t>s</m:t>
+                </m:r>
+                <m:r>
+                  <w:rPr>
+                    <w:rFonts w:ascii="Cambria Math" w:hAnsi="Cambria Math"/>
+                  </w:rPr>
+                  <m:t>+1</m:t>
+                </m:r>
+              </m:e>
+            </m:d>
+            <m:ctrlPr>
+              <w:rPr>
+                <w:rFonts w:ascii="Cambria Math" w:hAnsi="Cambria Math"/>
+                <w:i/>
+                <w:lang w:val="en-US"/>
+              </w:rPr>
+            </m:ctrlPr>
+          </m:num>
+          <m:den>
+            <m:d>
+              <m:dPr>
+                <m:ctrlPr>
+                  <w:rPr>
+                    <w:rFonts w:ascii="Cambria Math" w:hAnsi="Cambria Math"/>
+                    <w:i/>
+                    <w:lang w:val="en-US"/>
+                  </w:rPr>
+                </m:ctrlPr>
+              </m:dPr>
+              <m:e>
+                <m:sSub>
+                  <m:sSubPr>
+                    <m:ctrlPr>
+                      <w:rPr>
+                        <w:rFonts w:ascii="Cambria Math" w:hAnsi="Cambria Math"/>
+                        <w:i/>
+                        <w:lang w:val="en-US"/>
+                      </w:rPr>
+                    </m:ctrlPr>
+                  </m:sSubPr>
+                  <m:e>
+                    <m:r>
+                      <w:rPr>
+                        <w:rFonts w:ascii="Cambria Math" w:hAnsi="Cambria Math"/>
+                        <w:lang w:val="en-US"/>
+                      </w:rPr>
+                      <m:t>T</m:t>
+                    </m:r>
+                  </m:e>
+                  <m:sub>
+                    <m:r>
+                      <w:rPr>
+                        <w:rFonts w:ascii="Cambria Math" w:hAnsi="Cambria Math"/>
+                      </w:rPr>
+                      <m:t>3</m:t>
+                    </m:r>
+                  </m:sub>
+                </m:sSub>
+                <m:r>
+                  <w:rPr>
+                    <w:rFonts w:ascii="Cambria Math" w:hAnsi="Cambria Math"/>
+                    <w:lang w:val="en-US"/>
+                  </w:rPr>
+                  <m:t>s</m:t>
+                </m:r>
+                <m:r>
+                  <w:rPr>
+                    <w:rFonts w:ascii="Cambria Math" w:hAnsi="Cambria Math"/>
+                  </w:rPr>
+                  <m:t>+1</m:t>
+                </m:r>
+              </m:e>
+            </m:d>
+            <m:d>
+              <m:dPr>
+                <m:ctrlPr>
+                  <w:rPr>
+                    <w:rFonts w:ascii="Cambria Math" w:hAnsi="Cambria Math"/>
+                    <w:i/>
+                    <w:lang w:val="en-US"/>
+                  </w:rPr>
+                </m:ctrlPr>
+              </m:dPr>
+              <m:e>
+                <m:sSub>
+                  <m:sSubPr>
+                    <m:ctrlPr>
+                      <w:rPr>
+                        <w:rFonts w:ascii="Cambria Math" w:hAnsi="Cambria Math"/>
+                        <w:i/>
+                        <w:lang w:val="en-US"/>
+                      </w:rPr>
+                    </m:ctrlPr>
+                  </m:sSubPr>
+                  <m:e>
+                    <m:r>
+                      <w:rPr>
+                        <w:rFonts w:ascii="Cambria Math" w:hAnsi="Cambria Math"/>
+                        <w:lang w:val="en-US"/>
+                      </w:rPr>
+                      <m:t>T</m:t>
+                    </m:r>
+                  </m:e>
+                  <m:sub>
+                    <m:r>
+                      <w:rPr>
+                        <w:rFonts w:ascii="Cambria Math" w:hAnsi="Cambria Math"/>
+                      </w:rPr>
+                      <m:t>4</m:t>
+                    </m:r>
+                  </m:sub>
+                </m:sSub>
+                <m:r>
+                  <w:rPr>
+                    <w:rFonts w:ascii="Cambria Math" w:hAnsi="Cambria Math"/>
+                    <w:lang w:val="en-US"/>
+                  </w:rPr>
+                  <m:t>s</m:t>
+                </m:r>
+                <m:r>
+                  <w:rPr>
+                    <w:rFonts w:ascii="Cambria Math" w:hAnsi="Cambria Math"/>
+                  </w:rPr>
+                  <m:t>+1</m:t>
+                </m:r>
+              </m:e>
+            </m:d>
+            <m:sSup>
+              <m:sSupPr>
+                <m:ctrlPr>
+                  <w:rPr>
+                    <w:rFonts w:ascii="Cambria Math" w:hAnsi="Cambria Math"/>
+                    <w:i/>
+                    <w:lang w:val="en-US"/>
+                  </w:rPr>
+                </m:ctrlPr>
+              </m:sSupPr>
+              <m:e>
+                <m:r>
+                  <w:rPr>
+                    <w:rFonts w:ascii="Cambria Math" w:hAnsi="Cambria Math"/>
+                    <w:lang w:val="en-US"/>
+                  </w:rPr>
+                  <m:t>s</m:t>
+                </m:r>
+              </m:e>
+              <m:sup>
+                <m:r>
+                  <w:rPr>
+                    <w:rFonts w:ascii="Cambria Math" w:hAnsi="Cambria Math"/>
+                  </w:rPr>
+                  <m:t>2</m:t>
+                </m:r>
+              </m:sup>
+            </m:sSup>
+            <m:ctrlPr>
+              <w:rPr>
+                <w:rFonts w:ascii="Cambria Math" w:hAnsi="Cambria Math"/>
+                <w:i/>
+                <w:lang w:val="en-US"/>
+              </w:rPr>
+            </m:ctrlPr>
+          </m:den>
+        </m:f>
+      </m:oMath>
+      <w:r>
+        <w:rPr>
+          <w:rFonts w:eastAsiaTheme="minorEastAsia"/>
+        </w:rPr>
+        <w:t>.</w:t>
+      </w:r>
+      <w:r>
+        <w:rPr>
+          <w:rFonts w:eastAsiaTheme="minorEastAsia"/>
+        </w:rPr>
+        <w:tab/>
+        <w:t>(8)</w:t>
+      </w:r>
+    </w:p>
+    <w:p>
+      <w:r>
+        <w:t xml:space="preserve">Теперь определим численные параметры передаточной функции с помощью пакета </w:t>
+      </w:r>
+      <w:r>
+        <w:rPr>
+          <w:lang w:val="en-US"/>
+        </w:rPr>
+        <w:t>Simulink</w:t>
+      </w:r>
+      <w:r>
+        <w:t xml:space="preserve"> </w:t>
+      </w:r>
+      <w:r>
+        <w:rPr>
+          <w:lang w:val="en-US"/>
+        </w:rPr>
+        <w:t>System</w:t>
+      </w:r>
+      <w:r>
+        <w:t xml:space="preserve"> </w:t>
+      </w:r>
+      <w:r>
+        <w:rPr>
+          <w:lang w:val="en-US"/>
+        </w:rPr>
+        <w:t>Identification</w:t>
+      </w:r>
+      <w:r>
+        <w:t xml:space="preserve">. </w:t>
+      </w:r>
+      <w:r>
+        <w:t>Получим следующий результат:</w:t>
+      </w:r>
+    </w:p>
+    <w:p>
+      <w:pPr>
+        <w:tabs>
+          <w:tab w:val="center" w:pos="4536"/>
+          <w:tab w:val="right" w:pos="9355"/>
+        </w:tabs>
+        <w:rPr>
+          <w:i/>
+        </w:rPr>
+      </w:pPr>
+      <w:r>
+        <w:rPr>
+          <w:rFonts w:eastAsiaTheme="minorEastAsia"/>
+        </w:rPr>
+        <w:tab/>
+      </w:r>
+      <m:oMath>
+        <m:sSub>
+          <m:sSubPr>
+            <m:ctrlPr>
+              <w:rPr>
+                <w:rFonts w:ascii="Cambria Math" w:hAnsi="Cambria Math"/>
+                <w:i/>
+              </w:rPr>
+            </m:ctrlPr>
+          </m:sSubPr>
+          <m:e>
+            <m:r>
+              <w:rPr>
+                <w:rFonts w:ascii="Cambria Math" w:hAnsi="Cambria Math"/>
+              </w:rPr>
+              <m:t>W</m:t>
+            </m:r>
+          </m:e>
+          <m:sub>
+            <m:r>
+              <w:rPr>
+                <w:rFonts w:ascii="Cambria Math" w:hAnsi="Cambria Math"/>
+              </w:rPr>
+              <m:t>л</m:t>
+            </m:r>
+          </m:sub>
+        </m:sSub>
+        <m:d>
+          <m:dPr>
+            <m:ctrlPr>
+              <w:rPr>
+                <w:rFonts w:ascii="Cambria Math" w:hAnsi="Cambria Math"/>
+                <w:i/>
+              </w:rPr>
+            </m:ctrlPr>
+          </m:dPr>
+          <m:e>
+            <m:r>
+              <w:rPr>
+                <w:rFonts w:ascii="Cambria Math" w:hAnsi="Cambria Math"/>
+                <w:lang w:val="en-US"/>
+              </w:rPr>
+              <m:t>s</m:t>
+            </m:r>
+            <m:ctrlPr>
+              <w:rPr>
+                <w:rFonts w:ascii="Cambria Math" w:hAnsi="Cambria Math"/>
+                <w:i/>
+                <w:lang w:val="en-US"/>
+              </w:rPr>
+            </m:ctrlPr>
+          </m:e>
+        </m:d>
+        <m:r>
+          <w:rPr>
+            <w:rFonts w:ascii="Cambria Math" w:hAnsi="Cambria Math"/>
+          </w:rPr>
+          <m:t>=</m:t>
+        </m:r>
+        <m:f>
+          <m:fPr>
+            <m:ctrlPr>
+              <w:rPr>
+                <w:rFonts w:ascii="Cambria Math" w:hAnsi="Cambria Math"/>
+                <w:lang w:val="en-US"/>
+              </w:rPr>
+            </m:ctrlPr>
+          </m:fPr>
+          <m:num>
+            <m:r>
+              <w:rPr>
+                <w:rFonts w:ascii="Cambria Math" w:hAnsi="Cambria Math"/>
+              </w:rPr>
+              <m:t>17.8</m:t>
+            </m:r>
+            <m:d>
+              <m:dPr>
+                <m:ctrlPr>
+                  <w:rPr>
+                    <w:rFonts w:ascii="Cambria Math" w:hAnsi="Cambria Math"/>
+                    <w:i/>
+                    <w:lang w:val="en-US"/>
+                  </w:rPr>
+                </m:ctrlPr>
+              </m:dPr>
+              <m:e>
+                <m:r>
+                  <w:rPr>
+                    <w:rFonts w:ascii="Cambria Math" w:hAnsi="Cambria Math"/>
+                  </w:rPr>
+                  <m:t>21</m:t>
+                </m:r>
+                <m:r>
+                  <w:rPr>
+                    <w:rFonts w:ascii="Cambria Math" w:hAnsi="Cambria Math"/>
+                    <w:lang w:val="en-US"/>
+                  </w:rPr>
+                  <m:t>s</m:t>
+                </m:r>
+                <m:r>
+                  <w:rPr>
+                    <w:rFonts w:ascii="Cambria Math" w:hAnsi="Cambria Math"/>
+                  </w:rPr>
+                  <m:t>+1</m:t>
+                </m:r>
+              </m:e>
+            </m:d>
+            <m:d>
+              <m:dPr>
+                <m:ctrlPr>
+                  <w:rPr>
+                    <w:rFonts w:ascii="Cambria Math" w:hAnsi="Cambria Math"/>
+                    <w:i/>
+                    <w:lang w:val="en-US"/>
+                  </w:rPr>
+                </m:ctrlPr>
+              </m:dPr>
+              <m:e>
+                <m:r>
+                  <w:rPr>
+                    <w:rFonts w:ascii="Cambria Math" w:hAnsi="Cambria Math"/>
+                  </w:rPr>
+                  <m:t>0.025</m:t>
+                </m:r>
+                <m:r>
+                  <w:rPr>
+                    <w:rFonts w:ascii="Cambria Math" w:hAnsi="Cambria Math"/>
+                    <w:lang w:val="en-US"/>
+                  </w:rPr>
+                  <m:t>s</m:t>
+                </m:r>
+                <m:r>
+                  <w:rPr>
+                    <w:rFonts w:ascii="Cambria Math" w:hAnsi="Cambria Math"/>
+                  </w:rPr>
+                  <m:t>+1</m:t>
+                </m:r>
+              </m:e>
+            </m:d>
+            <m:ctrlPr>
+              <w:rPr>
+                <w:rFonts w:ascii="Cambria Math" w:hAnsi="Cambria Math"/>
+                <w:i/>
+                <w:lang w:val="en-US"/>
+              </w:rPr>
+            </m:ctrlPr>
+          </m:num>
+          <m:den>
+            <m:d>
+              <m:dPr>
+                <m:ctrlPr>
+                  <w:rPr>
+                    <w:rFonts w:ascii="Cambria Math" w:hAnsi="Cambria Math"/>
+                    <w:i/>
+                    <w:lang w:val="en-US"/>
+                  </w:rPr>
+                </m:ctrlPr>
+              </m:dPr>
+              <m:e>
+                <m:r>
+                  <w:rPr>
+                    <w:rFonts w:ascii="Cambria Math" w:hAnsi="Cambria Math"/>
+                  </w:rPr>
+                  <m:t>0.02</m:t>
+                </m:r>
+                <m:r>
+                  <w:rPr>
+                    <w:rFonts w:ascii="Cambria Math" w:hAnsi="Cambria Math"/>
+                    <w:lang w:val="en-US"/>
+                  </w:rPr>
+                  <m:t>s</m:t>
+                </m:r>
+                <m:r>
+                  <w:rPr>
+                    <w:rFonts w:ascii="Cambria Math" w:hAnsi="Cambria Math"/>
+                  </w:rPr>
+                  <m:t>+1</m:t>
+                </m:r>
+              </m:e>
+            </m:d>
+            <m:d>
+              <m:dPr>
+                <m:ctrlPr>
+                  <w:rPr>
+                    <w:rFonts w:ascii="Cambria Math" w:hAnsi="Cambria Math"/>
+                    <w:i/>
+                    <w:lang w:val="en-US"/>
+                  </w:rPr>
+                </m:ctrlPr>
+              </m:dPr>
+              <m:e>
+                <m:r>
+                  <w:rPr>
+                    <w:rFonts w:ascii="Cambria Math" w:hAnsi="Cambria Math"/>
+                  </w:rPr>
+                  <m:t>0.00016</m:t>
+                </m:r>
+                <m:r>
+                  <w:rPr>
+                    <w:rFonts w:ascii="Cambria Math" w:hAnsi="Cambria Math"/>
+                    <w:lang w:val="en-US"/>
+                  </w:rPr>
+                  <m:t>s</m:t>
+                </m:r>
+                <m:r>
+                  <w:rPr>
+                    <w:rFonts w:ascii="Cambria Math" w:hAnsi="Cambria Math"/>
+                  </w:rPr>
+                  <m:t>+1</m:t>
+                </m:r>
+              </m:e>
+            </m:d>
+            <m:sSup>
+              <m:sSupPr>
+                <m:ctrlPr>
+                  <w:rPr>
+                    <w:rFonts w:ascii="Cambria Math" w:hAnsi="Cambria Math"/>
+                    <w:i/>
+                    <w:lang w:val="en-US"/>
+                  </w:rPr>
+                </m:ctrlPr>
+              </m:sSupPr>
+              <m:e>
+                <m:r>
+                  <w:rPr>
+                    <w:rFonts w:ascii="Cambria Math" w:hAnsi="Cambria Math"/>
+                    <w:lang w:val="en-US"/>
+                  </w:rPr>
+                  <m:t>s</m:t>
+                </m:r>
+              </m:e>
+              <m:sup>
+                <m:r>
+                  <w:rPr>
+                    <w:rFonts w:ascii="Cambria Math" w:hAnsi="Cambria Math"/>
+                  </w:rPr>
+                  <m:t>2</m:t>
+                </m:r>
+              </m:sup>
+            </m:sSup>
+            <m:ctrlPr>
+              <w:rPr>
+                <w:rFonts w:ascii="Cambria Math" w:hAnsi="Cambria Math"/>
+                <w:i/>
+                <w:lang w:val="en-US"/>
+              </w:rPr>
+            </m:ctrlPr>
+          </m:den>
+        </m:f>
+      </m:oMath>
+      <w:r>
+        <w:t xml:space="preserve"> </w:t>
+      </w:r>
+      <w:r>
+        <w:tab/>
+        <w:t>(9)</w:t>
+      </w:r>
+    </w:p>
+    <w:p>
+      <w:r>
+        <w:t>Как видно из формулы 9 передаточная функция имеет свойство фильтра низких частот</w:t>
+      </w:r>
+      <w:r>
+        <w:t xml:space="preserve">, </w:t>
+      </w:r>
+      <w:r>
+        <w:t>а в системе присутствует одна нелинейность. Это значит, что можно линеаризовать нелинейность методом гармонической линеаризации.</w:t>
+      </w:r>
+    </w:p>
+    <w:p>
+      <w:pPr>
+        <w:pStyle w:val="1"/>
+      </w:pPr>
+      <w:r>
+        <w:t>Гармоническая л</w:t>
+      </w:r>
+      <w:r>
+        <w:t xml:space="preserve">инеаризация </w:t>
+      </w:r>
+      <w:r>
+        <w:t xml:space="preserve">нелинейности типа «люфт» </w:t>
+      </w:r>
+    </w:p>
+    <w:p>
+      <w:r>
+        <w:t xml:space="preserve">Нелинейность типа люфт имеет </w:t>
+      </w:r>
+      <w:r>
+        <w:t>вид,</w:t>
+      </w:r>
+      <w:r>
+        <w:t xml:space="preserve"> представленный на рисунке 3.</w:t>
+      </w:r>
+      <w:r>
+        <w:t xml:space="preserve"> На этом рисунке </w:t>
+      </w:r>
+      <w:r>
+        <w:t xml:space="preserve">отрезок </w:t>
+      </w:r>
+      <w:r>
+        <w:t>[-</w:t>
+      </w:r>
+      <w:r>
+        <w:rPr>
+          <w:lang w:val="en-US"/>
+        </w:rPr>
+        <w:t>a</w:t>
+      </w:r>
+      <w:r>
+        <w:t xml:space="preserve">, </w:t>
+      </w:r>
+      <w:r>
+        <w:rPr>
+          <w:lang w:val="en-US"/>
+        </w:rPr>
+        <w:t>a</w:t>
+      </w:r>
+      <w:r>
+        <w:t>]</w:t>
+      </w:r>
+      <w:r>
+        <w:t xml:space="preserve"> </w:t>
+      </w:r>
+      <w:r>
+        <w:t xml:space="preserve">задаёт значение мёртвого хода. В нашем случае это </w:t>
+      </w:r>
+      <w:r>
+        <w:t>величина мёртвого хода</w:t>
+      </w:r>
+      <w:r>
+        <w:t xml:space="preserve"> 0.4</w:t>
+      </w:r>
+      <w:r>
+        <w:rPr>
+          <w:vertAlign w:val="superscript"/>
+        </w:rPr>
+        <w:t>о</w:t>
+      </w:r>
+      <w:r>
+        <w:t xml:space="preserve">[3], </w:t>
+      </w:r>
+      <w:r>
+        <w:t>значит а = 0.2</w:t>
+      </w:r>
+      <w:r>
+        <w:t xml:space="preserve">. </w:t>
+      </w:r>
+      <w:r>
+        <w:rPr>
+          <w:lang w:val="en-US"/>
+        </w:rPr>
+        <w:t>k</w:t>
+      </w:r>
+      <w:r>
+        <w:t xml:space="preserve"> </w:t>
+      </w:r>
+      <w:r>
+        <w:t>–</w:t>
+      </w:r>
+      <w:r>
+        <w:t xml:space="preserve"> </w:t>
+      </w:r>
+      <w:r>
+        <w:t xml:space="preserve">коэффициент наклона, в нашем случае </w:t>
+      </w:r>
+      <w:r>
+        <w:rPr>
+          <w:lang w:val="en-US"/>
+        </w:rPr>
+        <w:t>k</w:t>
+      </w:r>
+      <w:r>
+        <w:t xml:space="preserve"> = 1.</w:t>
+      </w:r>
+      <w:r>
+        <w:t xml:space="preserve"> </w:t>
+      </w:r>
+      <w:r>
+        <w:t xml:space="preserve">На графике </w:t>
+      </w:r>
+      <w:r>
+        <w:t xml:space="preserve">на рисунке 4 представлены графики входного и выходного сигналов </w:t>
+      </w:r>
+      <w:r>
+        <w:t>данной нелинейности</w:t>
+      </w:r>
+      <w:r>
+        <w:t xml:space="preserve"> при синусоидальном входном воздействие</w:t>
+      </w:r>
+      <w:r>
+        <w:t xml:space="preserve">. Поскольку данная нелинейная функция неоднозначная, то </w:t>
+      </w:r>
+      <w:r>
+        <w:t>её передаточная функция описывается следующим выражением:</w:t>
+      </w:r>
+    </w:p>
+    <w:p>
+      <w:pPr>
+        <w:tabs>
+          <w:tab w:val="center" w:pos="4536"/>
+          <w:tab w:val="right" w:pos="9355"/>
+        </w:tabs>
+        <w:rPr>
+          <w:rFonts w:eastAsiaTheme="minorEastAsia"/>
+        </w:rPr>
+      </w:pPr>
+      <w:r>
+        <w:rPr>
+          <w:rFonts w:eastAsiaTheme="minorEastAsia"/>
+        </w:rPr>
+        <w:tab/>
+      </w:r>
+      <m:oMath>
+        <m:sSub>
+          <m:sSubPr>
+            <m:ctrlPr>
+              <w:rPr>
+                <w:rFonts w:ascii="Cambria Math" w:hAnsi="Cambria Math"/>
+                <w:i/>
+              </w:rPr>
+            </m:ctrlPr>
+          </m:sSubPr>
+          <m:e>
+            <m:r>
+              <w:rPr>
+                <w:rFonts w:ascii="Cambria Math" w:hAnsi="Cambria Math"/>
+              </w:rPr>
+              <m:t>W</m:t>
+            </m:r>
+          </m:e>
+          <m:sub>
+            <m:r>
+              <w:rPr>
+                <w:rFonts w:ascii="Cambria Math" w:hAnsi="Cambria Math"/>
+              </w:rPr>
+              <m:t>л</m:t>
+            </m:r>
+          </m:sub>
+        </m:sSub>
+        <m:d>
+          <m:dPr>
+            <m:ctrlPr>
+              <w:rPr>
+                <w:rFonts w:ascii="Cambria Math" w:hAnsi="Cambria Math"/>
+                <w:i/>
+              </w:rPr>
+            </m:ctrlPr>
+          </m:dPr>
+          <m:e>
+            <m:r>
+              <w:rPr>
+                <w:rFonts w:ascii="Cambria Math" w:hAnsi="Cambria Math"/>
+              </w:rPr>
+              <m:t>s</m:t>
+            </m:r>
+          </m:e>
+        </m:d>
+        <m:r>
+          <w:rPr>
+            <w:rFonts w:ascii="Cambria Math" w:hAnsi="Cambria Math"/>
+          </w:rPr>
+          <m:t>=q</m:t>
+        </m:r>
+        <m:d>
+          <m:dPr>
+            <m:ctrlPr>
+              <w:rPr>
+                <w:rFonts w:ascii="Cambria Math" w:hAnsi="Cambria Math"/>
+                <w:i/>
+              </w:rPr>
+            </m:ctrlPr>
+          </m:dPr>
+          <m:e>
+            <m:r>
+              <w:rPr>
+                <w:rFonts w:ascii="Cambria Math" w:hAnsi="Cambria Math"/>
+                <w:lang w:val="en-US"/>
+              </w:rPr>
+              <m:t>A</m:t>
+            </m:r>
+          </m:e>
+        </m:d>
+        <m:r>
+          <w:rPr>
+            <w:rFonts w:ascii="Cambria Math" w:hAnsi="Cambria Math"/>
+          </w:rPr>
+          <m:t>+</m:t>
+        </m:r>
+        <m:f>
+          <m:fPr>
+            <m:ctrlPr>
+              <w:rPr>
+                <w:rFonts w:ascii="Cambria Math" w:hAnsi="Cambria Math"/>
+              </w:rPr>
+            </m:ctrlPr>
+          </m:fPr>
+          <m:num>
+            <m:sSup>
+              <m:sSupPr>
+                <m:ctrlPr>
+                  <w:rPr>
+                    <w:rFonts w:ascii="Cambria Math" w:hAnsi="Cambria Math"/>
+                    <w:i/>
+                  </w:rPr>
+                </m:ctrlPr>
+              </m:sSupPr>
+              <m:e>
+                <m:r>
+                  <w:rPr>
+                    <w:rFonts w:ascii="Cambria Math" w:hAnsi="Cambria Math"/>
+                  </w:rPr>
+                  <m:t>q</m:t>
+                </m:r>
+              </m:e>
+              <m:sup>
+                <m:r>
+                  <w:rPr>
+                    <w:rFonts w:ascii="Cambria Math" w:hAnsi="Cambria Math"/>
+                  </w:rPr>
+                  <m:t>'</m:t>
+                </m:r>
+              </m:sup>
+            </m:sSup>
+            <m:d>
+              <m:dPr>
+                <m:ctrlPr>
+                  <w:rPr>
+                    <w:rFonts w:ascii="Cambria Math" w:hAnsi="Cambria Math"/>
+                    <w:i/>
+                  </w:rPr>
+                </m:ctrlPr>
+              </m:dPr>
+              <m:e>
+                <m:r>
+                  <w:rPr>
+                    <w:rFonts w:ascii="Cambria Math" w:hAnsi="Cambria Math"/>
+                  </w:rPr>
+                  <m:t>A</m:t>
+                </m:r>
+              </m:e>
+            </m:d>
+            <m:ctrlPr>
+              <w:rPr>
+                <w:rFonts w:ascii="Cambria Math" w:hAnsi="Cambria Math"/>
+                <w:i/>
+              </w:rPr>
+            </m:ctrlPr>
+          </m:num>
+          <m:den>
+            <m:r>
+              <m:rPr>
+                <m:sty m:val="p"/>
+              </m:rPr>
+              <w:rPr>
+                <w:rFonts w:ascii="Cambria Math" w:hAnsi="Cambria Math"/>
+              </w:rPr>
+              <m:t>ω</m:t>
+            </m:r>
+            <m:ctrlPr>
+              <w:rPr>
+                <w:rFonts w:ascii="Cambria Math" w:hAnsi="Cambria Math"/>
+                <w:i/>
+              </w:rPr>
+            </m:ctrlPr>
+          </m:den>
+        </m:f>
+        <m:r>
+          <w:rPr>
+            <w:rFonts w:ascii="Cambria Math" w:hAnsi="Cambria Math"/>
+          </w:rPr>
+          <m:t>s.</m:t>
+        </m:r>
+      </m:oMath>
+      <w:r>
+        <w:rPr>
+          <w:rFonts w:eastAsiaTheme="minorEastAsia"/>
+        </w:rPr>
+        <w:t xml:space="preserve"> </w:t>
+      </w:r>
+      <w:r>
+        <w:rPr>
+          <w:rFonts w:eastAsiaTheme="minorEastAsia"/>
+        </w:rPr>
+        <w:tab/>
+        <w:t>(10)</w:t>
+      </w:r>
+    </w:p>
+    <w:p>
+      <w:pPr>
+        <w:tabs>
+          <w:tab w:val="center" w:pos="4536"/>
+          <w:tab w:val="right" w:pos="9355"/>
+        </w:tabs>
+        <w:rPr>
+          <w:rFonts w:eastAsiaTheme="minorEastAsia"/>
+        </w:rPr>
+      </w:pPr>
+      <w:r>
+        <w:rPr>
+          <w:rFonts w:eastAsiaTheme="minorEastAsia"/>
+        </w:rPr>
+        <w:lastRenderedPageBreak/>
+        <w:t xml:space="preserve">где </w:t>
+      </w:r>
+      <m:oMath>
+        <m:r>
+          <w:rPr>
+            <w:rFonts w:ascii="Cambria Math" w:hAnsi="Cambria Math"/>
+          </w:rPr>
+          <m:t>q</m:t>
+        </m:r>
+        <m:d>
+          <m:dPr>
+            <m:ctrlPr>
+              <w:rPr>
+                <w:rFonts w:ascii="Cambria Math" w:hAnsi="Cambria Math"/>
+                <w:i/>
+              </w:rPr>
+            </m:ctrlPr>
+          </m:dPr>
+          <m:e>
+            <m:r>
+              <w:rPr>
+                <w:rFonts w:ascii="Cambria Math" w:hAnsi="Cambria Math"/>
+              </w:rPr>
+              <m:t>A</m:t>
+            </m:r>
+          </m:e>
+        </m:d>
+      </m:oMath>
+      <w:r>
+        <w:rPr>
+          <w:rFonts w:eastAsiaTheme="minorEastAsia"/>
+        </w:rPr>
+        <w:t xml:space="preserve"> и </w:t>
+      </w:r>
+      <m:oMath>
+        <m:sSup>
+          <m:sSupPr>
+            <m:ctrlPr>
+              <w:rPr>
+                <w:rFonts w:ascii="Cambria Math" w:hAnsi="Cambria Math"/>
+                <w:i/>
+              </w:rPr>
+            </m:ctrlPr>
+          </m:sSupPr>
+          <m:e>
+            <m:r>
+              <w:rPr>
+                <w:rFonts w:ascii="Cambria Math" w:hAnsi="Cambria Math"/>
+              </w:rPr>
+              <m:t>q</m:t>
+            </m:r>
+          </m:e>
+          <m:sup>
+            <m:r>
+              <w:rPr>
+                <w:rFonts w:ascii="Cambria Math" w:hAnsi="Cambria Math"/>
+              </w:rPr>
+              <m:t>'</m:t>
+            </m:r>
+          </m:sup>
+        </m:sSup>
+        <m:d>
+          <m:dPr>
+            <m:ctrlPr>
+              <w:rPr>
+                <w:rFonts w:ascii="Cambria Math" w:hAnsi="Cambria Math"/>
+                <w:i/>
+              </w:rPr>
+            </m:ctrlPr>
+          </m:dPr>
+          <m:e>
+            <m:r>
+              <w:rPr>
+                <w:rFonts w:ascii="Cambria Math" w:hAnsi="Cambria Math"/>
+              </w:rPr>
+              <m:t>A</m:t>
+            </m:r>
+          </m:e>
+        </m:d>
+      </m:oMath>
+      <w:r>
+        <w:rPr>
+          <w:rFonts w:eastAsiaTheme="minorEastAsia"/>
+          <w:b/>
+          <w:bCs/>
+        </w:rPr>
+        <w:t xml:space="preserve"> </w:t>
+      </w:r>
+      <w:r>
+        <w:rPr>
+          <w:rFonts w:eastAsiaTheme="minorEastAsia"/>
+        </w:rPr>
+        <w:t>коэффициенты гармонической линеаризации</w:t>
+      </w:r>
+      <w:r>
+        <w:rPr>
+          <w:rFonts w:eastAsiaTheme="minorEastAsia"/>
+        </w:rPr>
+        <w:t xml:space="preserve">, </w:t>
+      </w:r>
+      <w:r>
+        <w:rPr>
+          <w:rFonts w:eastAsiaTheme="minorEastAsia"/>
+        </w:rPr>
+        <w:t xml:space="preserve">а </w:t>
+      </w:r>
+      <w:proofErr w:type="spellStart"/>
+      <w:r>
+        <w:rPr>
+          <w:rFonts w:eastAsiaTheme="minorEastAsia"/>
+        </w:rPr>
+        <w:t>А</w:t>
+      </w:r>
+      <w:proofErr w:type="spellEnd"/>
+      <w:r>
+        <w:rPr>
+          <w:rFonts w:eastAsiaTheme="minorEastAsia"/>
+        </w:rPr>
+        <w:t xml:space="preserve"> – амплитуда </w:t>
+      </w:r>
+      <w:r>
+        <w:rPr>
+          <w:rFonts w:eastAsiaTheme="minorEastAsia"/>
+          <w:color w:val="FF0000"/>
+        </w:rPr>
+        <w:t>входного сигнала</w:t>
+      </w:r>
+      <w:r>
+        <w:rPr>
+          <w:rFonts w:eastAsiaTheme="minorEastAsia"/>
+          <w:color w:val="FF0000"/>
+        </w:rPr>
+        <w:t xml:space="preserve"> или автоколебаний</w:t>
+      </w:r>
+      <w:r>
+        <w:rPr>
+          <w:rFonts w:eastAsiaTheme="minorEastAsia"/>
+        </w:rPr>
+        <w:t xml:space="preserve">. </w:t>
+      </w:r>
+    </w:p>
+    <w:p>
+      <w:pPr>
+        <w:jc w:val="center"/>
+      </w:pPr>
+      <w:r>
+        <w:rPr>
+          <w:noProof/>
+        </w:rPr>
+        <w:drawing>
+          <wp:inline distT="0" distB="0" distL="0" distR="0" wp14:anchorId="6DFEFDF7" wp14:editId="025E647E">
+            <wp:extent cx="2493034" cy="2282946"/>
+            <wp:effectExtent l="0" t="0" r="2540" b="3175"/>
+            <wp:docPr id="13" name="Рисунок 13"/>
+            <wp:cNvGraphicFramePr>
+              <a:graphicFrameLocks xmlns:a="http://schemas.openxmlformats.org/drawingml/2006/main" noChangeAspect="1"/>
+            </wp:cNvGraphicFramePr>
+            <a:graphic xmlns:a="http://schemas.openxmlformats.org/drawingml/2006/main">
+              <a:graphicData uri="http://schemas.openxmlformats.org/drawingml/2006/picture">
+                <pic:pic xmlns:pic="http://schemas.openxmlformats.org/drawingml/2006/picture">
+                  <pic:nvPicPr>
+                    <pic:cNvPr id="1" name=""/>
+                    <pic:cNvPicPr/>
+                  </pic:nvPicPr>
+                  <pic:blipFill>
+                    <a:blip r:embed="rId11"/>
+                    <a:stretch>
+                      <a:fillRect/>
+                    </a:stretch>
+                  </pic:blipFill>
+                  <pic:spPr>
+                    <a:xfrm>
+                      <a:off x="0" y="0"/>
+                      <a:ext cx="2493034" cy="2282946"/>
+                    </a:xfrm>
+                    <a:prstGeom prst="rect">
+                      <a:avLst/>
+                    </a:prstGeom>
+                  </pic:spPr>
+                </pic:pic>
+              </a:graphicData>
+            </a:graphic>
+          </wp:inline>
+        </w:drawing>
+      </w:r>
+    </w:p>
+    <w:p>
+      <w:pPr>
+        <w:jc w:val="center"/>
+      </w:pPr>
+      <w:r>
+        <w:t>Рисунок 3 – график нелинейности типа «люфт»</w:t>
+      </w:r>
+    </w:p>
+    <w:p>
+      <w:pPr>
+        <w:ind w:hanging="284"/>
+        <w:jc w:val="center"/>
+      </w:pPr>
+      <w:r>
+        <w:rPr>
+          <w:noProof/>
+        </w:rPr>
+        <w:drawing>
+          <wp:inline distT="0" distB="0" distL="0" distR="0" wp14:anchorId="6B88FAD8" wp14:editId="1FFE68E5">
+            <wp:extent cx="5727939" cy="2872847"/>
+            <wp:effectExtent l="0" t="0" r="6350" b="3810"/>
+            <wp:docPr id="14" name="Рисунок 14"/>
+            <wp:cNvGraphicFramePr>
+              <a:graphicFrameLocks xmlns:a="http://schemas.openxmlformats.org/drawingml/2006/main" noChangeAspect="1"/>
+            </wp:cNvGraphicFramePr>
+            <a:graphic xmlns:a="http://schemas.openxmlformats.org/drawingml/2006/main">
+              <a:graphicData uri="http://schemas.openxmlformats.org/drawingml/2006/picture">
+                <pic:pic xmlns:pic="http://schemas.openxmlformats.org/drawingml/2006/picture">
+                  <pic:nvPicPr>
+                    <pic:cNvPr id="1" name=""/>
+                    <pic:cNvPicPr/>
+                  </pic:nvPicPr>
+                  <pic:blipFill>
+                    <a:blip r:embed="rId12"/>
+                    <a:stretch>
+                      <a:fillRect/>
+                    </a:stretch>
+                  </pic:blipFill>
+                  <pic:spPr>
+                    <a:xfrm>
+                      <a:off x="0" y="0"/>
+                      <a:ext cx="5735262" cy="2876520"/>
+                    </a:xfrm>
+                    <a:prstGeom prst="rect">
+                      <a:avLst/>
+                    </a:prstGeom>
+                  </pic:spPr>
+                </pic:pic>
+              </a:graphicData>
+            </a:graphic>
+          </wp:inline>
+        </w:drawing>
+      </w:r>
+    </w:p>
+    <w:p>
+      <w:pPr>
+        <w:ind w:hanging="284"/>
+        <w:jc w:val="center"/>
+      </w:pPr>
+      <w:r>
+        <w:t>График 4 – Графики входного и выходного сигналов нелинейности типа «люфт»</w:t>
+      </w:r>
+      <w:r>
+        <w:t xml:space="preserve"> при синусоидальном входном воздействие </w:t>
+      </w:r>
+    </w:p>
+    <w:p>
+      <w:pPr>
+        <w:tabs>
+          <w:tab w:val="center" w:pos="4536"/>
+          <w:tab w:val="right" w:pos="9355"/>
+        </w:tabs>
+        <w:rPr>
+          <w:rFonts w:eastAsiaTheme="minorEastAsia"/>
+        </w:rPr>
+      </w:pPr>
+      <w:r>
+        <w:rPr>
+          <w:rFonts w:eastAsiaTheme="minorEastAsia"/>
+        </w:rPr>
+        <w:t xml:space="preserve">В </w:t>
+      </w:r>
+      <w:r>
+        <w:rPr>
+          <w:rFonts w:eastAsiaTheme="minorEastAsia"/>
+        </w:rPr>
+        <w:t xml:space="preserve">[1] </w:t>
+      </w:r>
+      <w:r>
+        <w:rPr>
+          <w:rFonts w:eastAsiaTheme="minorEastAsia"/>
+        </w:rPr>
+        <w:t>подробно описаны нахождения коэффициентов для данной нелинейности. Возьмём готовые выражения для этих коэффициентов</w:t>
+      </w:r>
+    </w:p>
+    <w:p>
+      <w:pPr>
+        <w:tabs>
+          <w:tab w:val="center" w:pos="4536"/>
+          <w:tab w:val="right" w:pos="9355"/>
+        </w:tabs>
+        <w:rPr>
+          <w:rFonts w:eastAsiaTheme="minorEastAsia"/>
+          <w:i/>
+        </w:rPr>
+      </w:pPr>
+      <w:r>
+        <w:rPr>
+          <w:rFonts w:eastAsiaTheme="minorEastAsia"/>
+        </w:rPr>
+        <w:tab/>
+      </w:r>
+      <m:oMath>
+        <m:r>
+          <w:rPr>
+            <w:rFonts w:ascii="Cambria Math" w:eastAsiaTheme="minorEastAsia" w:hAnsi="Cambria Math"/>
+          </w:rPr>
+          <m:t>q</m:t>
+        </m:r>
+        <m:d>
+          <m:dPr>
+            <m:ctrlPr>
+              <w:rPr>
+                <w:rFonts w:ascii="Cambria Math" w:eastAsiaTheme="minorEastAsia" w:hAnsi="Cambria Math"/>
+                <w:i/>
+              </w:rPr>
+            </m:ctrlPr>
+          </m:dPr>
+          <m:e>
+            <m:r>
+              <w:rPr>
+                <w:rFonts w:ascii="Cambria Math" w:eastAsiaTheme="minorEastAsia" w:hAnsi="Cambria Math"/>
+              </w:rPr>
+              <m:t>a</m:t>
+            </m:r>
+          </m:e>
+        </m:d>
+        <m:r>
+          <w:rPr>
+            <w:rFonts w:ascii="Cambria Math" w:eastAsiaTheme="minorEastAsia" w:hAnsi="Cambria Math"/>
+          </w:rPr>
+          <m:t>=</m:t>
+        </m:r>
+        <m:f>
+          <m:fPr>
+            <m:ctrlPr>
+              <w:rPr>
+                <w:rFonts w:ascii="Cambria Math" w:eastAsiaTheme="minorEastAsia" w:hAnsi="Cambria Math"/>
+              </w:rPr>
+            </m:ctrlPr>
+          </m:fPr>
+          <m:num>
+            <m:r>
+              <w:rPr>
+                <w:rFonts w:ascii="Cambria Math" w:eastAsiaTheme="minorEastAsia" w:hAnsi="Cambria Math"/>
+              </w:rPr>
+              <m:t>k</m:t>
+            </m:r>
+            <m:ctrlPr>
+              <w:rPr>
+                <w:rFonts w:ascii="Cambria Math" w:eastAsiaTheme="minorEastAsia" w:hAnsi="Cambria Math"/>
+                <w:i/>
+              </w:rPr>
+            </m:ctrlPr>
+          </m:num>
+          <m:den>
+            <m:r>
+              <m:rPr>
+                <m:sty m:val="p"/>
+              </m:rPr>
+              <w:rPr>
+                <w:rFonts w:ascii="Cambria Math" w:eastAsiaTheme="minorEastAsia" w:hAnsi="Cambria Math"/>
+              </w:rPr>
+              <m:t>π</m:t>
+            </m:r>
+            <m:ctrlPr>
+              <w:rPr>
+                <w:rFonts w:ascii="Cambria Math" w:eastAsiaTheme="minorEastAsia" w:hAnsi="Cambria Math"/>
+                <w:i/>
+              </w:rPr>
+            </m:ctrlPr>
+          </m:den>
+        </m:f>
+        <m:d>
+          <m:dPr>
+            <m:begChr m:val="["/>
+            <m:endChr m:val="]"/>
+            <m:ctrlPr>
+              <w:rPr>
+                <w:rFonts w:ascii="Cambria Math" w:eastAsiaTheme="minorEastAsia" w:hAnsi="Cambria Math"/>
+                <w:i/>
+              </w:rPr>
+            </m:ctrlPr>
+          </m:dPr>
+          <m:e>
+            <m:f>
+              <m:fPr>
+                <m:ctrlPr>
+                  <w:rPr>
+                    <w:rFonts w:ascii="Cambria Math" w:eastAsiaTheme="minorEastAsia" w:hAnsi="Cambria Math"/>
+                  </w:rPr>
+                </m:ctrlPr>
+              </m:fPr>
+              <m:num>
+                <m:r>
+                  <m:rPr>
+                    <m:sty m:val="p"/>
+                  </m:rPr>
+                  <w:rPr>
+                    <w:rFonts w:ascii="Cambria Math" w:eastAsiaTheme="minorEastAsia" w:hAnsi="Cambria Math"/>
+                  </w:rPr>
+                  <m:t>π</m:t>
+                </m:r>
+                <m:ctrlPr>
+                  <w:rPr>
+                    <w:rFonts w:ascii="Cambria Math" w:eastAsiaTheme="minorEastAsia" w:hAnsi="Cambria Math"/>
+                    <w:i/>
+                  </w:rPr>
+                </m:ctrlPr>
+              </m:num>
+              <m:den>
+                <m:r>
+                  <w:rPr>
+                    <w:rFonts w:ascii="Cambria Math" w:eastAsiaTheme="minorEastAsia" w:hAnsi="Cambria Math"/>
+                  </w:rPr>
+                  <m:t>2</m:t>
+                </m:r>
+                <m:ctrlPr>
+                  <w:rPr>
+                    <w:rFonts w:ascii="Cambria Math" w:eastAsiaTheme="minorEastAsia" w:hAnsi="Cambria Math"/>
+                    <w:i/>
+                  </w:rPr>
+                </m:ctrlPr>
+              </m:den>
+            </m:f>
+            <m:r>
+              <w:rPr>
+                <w:rFonts w:ascii="Cambria Math" w:eastAsiaTheme="minorEastAsia" w:hAnsi="Cambria Math"/>
+              </w:rPr>
+              <m:t>+</m:t>
+            </m:r>
+            <m:func>
+              <m:funcPr>
+                <m:ctrlPr>
+                  <w:rPr>
+                    <w:rFonts w:ascii="Cambria Math" w:eastAsiaTheme="minorEastAsia" w:hAnsi="Cambria Math"/>
+                    <w:i/>
+                  </w:rPr>
+                </m:ctrlPr>
+              </m:funcPr>
+              <m:fName>
+                <m:r>
+                  <w:rPr>
+                    <w:rFonts w:ascii="Cambria Math" w:eastAsiaTheme="minorEastAsia" w:hAnsi="Cambria Math"/>
+                  </w:rPr>
+                  <m:t>arcsin</m:t>
+                </m:r>
+              </m:fName>
+              <m:e>
+                <m:d>
+                  <m:dPr>
+                    <m:ctrlPr>
+                      <w:rPr>
+                        <w:rFonts w:ascii="Cambria Math" w:eastAsiaTheme="minorEastAsia" w:hAnsi="Cambria Math"/>
+                        <w:i/>
+                      </w:rPr>
+                    </m:ctrlPr>
+                  </m:dPr>
+                  <m:e>
+                    <m:r>
+                      <w:rPr>
+                        <w:rFonts w:ascii="Cambria Math" w:eastAsiaTheme="minorEastAsia" w:hAnsi="Cambria Math"/>
+                      </w:rPr>
+                      <m:t>1-</m:t>
+                    </m:r>
+                    <m:f>
+                      <m:fPr>
+                        <m:ctrlPr>
+                          <w:rPr>
+                            <w:rFonts w:ascii="Cambria Math" w:eastAsiaTheme="minorEastAsia" w:hAnsi="Cambria Math"/>
+                          </w:rPr>
+                        </m:ctrlPr>
+                      </m:fPr>
+                      <m:num>
+                        <m:r>
+                          <w:rPr>
+                            <w:rFonts w:ascii="Cambria Math" w:eastAsiaTheme="minorEastAsia" w:hAnsi="Cambria Math"/>
+                          </w:rPr>
+                          <m:t>2a</m:t>
+                        </m:r>
+                        <m:ctrlPr>
+                          <w:rPr>
+                            <w:rFonts w:ascii="Cambria Math" w:eastAsiaTheme="minorEastAsia" w:hAnsi="Cambria Math"/>
+                            <w:i/>
+                          </w:rPr>
+                        </m:ctrlPr>
+                      </m:num>
+                      <m:den>
+                        <m:r>
+                          <w:rPr>
+                            <w:rFonts w:ascii="Cambria Math" w:eastAsiaTheme="minorEastAsia" w:hAnsi="Cambria Math"/>
+                          </w:rPr>
+                          <m:t>A</m:t>
+                        </m:r>
+                        <m:ctrlPr>
+                          <w:rPr>
+                            <w:rFonts w:ascii="Cambria Math" w:eastAsiaTheme="minorEastAsia" w:hAnsi="Cambria Math"/>
+                            <w:i/>
+                          </w:rPr>
+                        </m:ctrlPr>
+                      </m:den>
+                    </m:f>
+                  </m:e>
+                </m:d>
+              </m:e>
+            </m:func>
+            <m:r>
+              <w:rPr>
+                <w:rFonts w:ascii="Cambria Math" w:eastAsiaTheme="minorEastAsia" w:hAnsi="Cambria Math"/>
+              </w:rPr>
+              <m:t>+2</m:t>
+            </m:r>
+            <m:d>
+              <m:dPr>
+                <m:ctrlPr>
+                  <w:rPr>
+                    <w:rFonts w:ascii="Cambria Math" w:eastAsiaTheme="minorEastAsia" w:hAnsi="Cambria Math"/>
+                    <w:i/>
+                  </w:rPr>
+                </m:ctrlPr>
+              </m:dPr>
+              <m:e>
+                <m:r>
+                  <w:rPr>
+                    <w:rFonts w:ascii="Cambria Math" w:eastAsiaTheme="minorEastAsia" w:hAnsi="Cambria Math"/>
+                  </w:rPr>
+                  <m:t>1-</m:t>
+                </m:r>
+                <m:f>
+                  <m:fPr>
+                    <m:ctrlPr>
+                      <w:rPr>
+                        <w:rFonts w:ascii="Cambria Math" w:eastAsiaTheme="minorEastAsia" w:hAnsi="Cambria Math"/>
+                      </w:rPr>
+                    </m:ctrlPr>
+                  </m:fPr>
+                  <m:num>
+                    <m:r>
+                      <w:rPr>
+                        <w:rFonts w:ascii="Cambria Math" w:eastAsiaTheme="minorEastAsia" w:hAnsi="Cambria Math"/>
+                      </w:rPr>
+                      <m:t>2a</m:t>
+                    </m:r>
+                    <m:ctrlPr>
+                      <w:rPr>
+                        <w:rFonts w:ascii="Cambria Math" w:eastAsiaTheme="minorEastAsia" w:hAnsi="Cambria Math"/>
+                        <w:i/>
+                      </w:rPr>
+                    </m:ctrlPr>
+                  </m:num>
+                  <m:den>
+                    <m:r>
+                      <w:rPr>
+                        <w:rFonts w:ascii="Cambria Math" w:eastAsiaTheme="minorEastAsia" w:hAnsi="Cambria Math"/>
+                      </w:rPr>
+                      <m:t>A</m:t>
+                    </m:r>
+                    <m:ctrlPr>
+                      <w:rPr>
+                        <w:rFonts w:ascii="Cambria Math" w:eastAsiaTheme="minorEastAsia" w:hAnsi="Cambria Math"/>
+                        <w:i/>
+                      </w:rPr>
+                    </m:ctrlPr>
+                  </m:den>
+                </m:f>
+              </m:e>
+            </m:d>
+            <m:rad>
+              <m:radPr>
+                <m:degHide m:val="1"/>
+                <m:ctrlPr>
+                  <w:rPr>
+                    <w:rFonts w:ascii="Cambria Math" w:eastAsiaTheme="minorEastAsia" w:hAnsi="Cambria Math"/>
+                  </w:rPr>
+                </m:ctrlPr>
+              </m:radPr>
+              <m:deg>
+                <m:ctrlPr>
+                  <w:rPr>
+                    <w:rFonts w:ascii="Cambria Math" w:eastAsiaTheme="minorEastAsia" w:hAnsi="Cambria Math"/>
+                    <w:i/>
+                  </w:rPr>
+                </m:ctrlPr>
+              </m:deg>
+              <m:e>
+                <m:f>
+                  <m:fPr>
+                    <m:ctrlPr>
+                      <w:rPr>
+                        <w:rFonts w:ascii="Cambria Math" w:eastAsiaTheme="minorEastAsia" w:hAnsi="Cambria Math"/>
+                      </w:rPr>
+                    </m:ctrlPr>
+                  </m:fPr>
+                  <m:num>
+                    <m:r>
+                      <w:rPr>
+                        <w:rFonts w:ascii="Cambria Math" w:eastAsiaTheme="minorEastAsia" w:hAnsi="Cambria Math"/>
+                      </w:rPr>
+                      <m:t>a</m:t>
+                    </m:r>
+                    <m:ctrlPr>
+                      <w:rPr>
+                        <w:rFonts w:ascii="Cambria Math" w:eastAsiaTheme="minorEastAsia" w:hAnsi="Cambria Math"/>
+                        <w:i/>
+                      </w:rPr>
+                    </m:ctrlPr>
+                  </m:num>
+                  <m:den>
+                    <m:r>
+                      <w:rPr>
+                        <w:rFonts w:ascii="Cambria Math" w:eastAsiaTheme="minorEastAsia" w:hAnsi="Cambria Math"/>
+                      </w:rPr>
+                      <m:t>A</m:t>
+                    </m:r>
+                    <m:ctrlPr>
+                      <w:rPr>
+                        <w:rFonts w:ascii="Cambria Math" w:eastAsiaTheme="minorEastAsia" w:hAnsi="Cambria Math"/>
+                        <w:i/>
+                      </w:rPr>
+                    </m:ctrlPr>
+                  </m:den>
+                </m:f>
+                <m:r>
+                  <w:rPr>
+                    <w:rFonts w:ascii="Cambria Math" w:eastAsiaTheme="minorEastAsia" w:hAnsi="Cambria Math"/>
+                  </w:rPr>
+                  <m:t xml:space="preserve">(1 - </m:t>
+                </m:r>
+                <m:f>
+                  <m:fPr>
+                    <m:ctrlPr>
+                      <w:rPr>
+                        <w:rFonts w:ascii="Cambria Math" w:eastAsiaTheme="minorEastAsia" w:hAnsi="Cambria Math"/>
+                      </w:rPr>
+                    </m:ctrlPr>
+                  </m:fPr>
+                  <m:num>
+                    <m:r>
+                      <w:rPr>
+                        <w:rFonts w:ascii="Cambria Math" w:eastAsiaTheme="minorEastAsia" w:hAnsi="Cambria Math"/>
+                      </w:rPr>
+                      <m:t>a</m:t>
+                    </m:r>
+                    <m:ctrlPr>
+                      <w:rPr>
+                        <w:rFonts w:ascii="Cambria Math" w:eastAsiaTheme="minorEastAsia" w:hAnsi="Cambria Math"/>
+                        <w:i/>
+                      </w:rPr>
+                    </m:ctrlPr>
+                  </m:num>
+                  <m:den>
+                    <m:r>
+                      <w:rPr>
+                        <w:rFonts w:ascii="Cambria Math" w:eastAsiaTheme="minorEastAsia" w:hAnsi="Cambria Math"/>
+                      </w:rPr>
+                      <m:t>A</m:t>
+                    </m:r>
+                    <m:ctrlPr>
+                      <w:rPr>
+                        <w:rFonts w:ascii="Cambria Math" w:eastAsiaTheme="minorEastAsia" w:hAnsi="Cambria Math"/>
+                        <w:i/>
+                      </w:rPr>
+                    </m:ctrlPr>
+                  </m:den>
+                </m:f>
+                <m:r>
+                  <m:rPr>
+                    <m:sty m:val="p"/>
+                  </m:rPr>
+                  <w:rPr>
+                    <w:rFonts w:ascii="Cambria Math" w:eastAsiaTheme="minorEastAsia" w:hAnsi="Cambria Math"/>
+                  </w:rPr>
+                  <m:t>)</m:t>
+                </m:r>
+              </m:e>
+            </m:rad>
+          </m:e>
+        </m:d>
+      </m:oMath>
+      <w:r>
+        <w:rPr>
+          <w:rFonts w:eastAsiaTheme="minorEastAsia"/>
+        </w:rPr>
+        <w:tab/>
+      </w:r>
+      <w:r>
+        <w:rPr>
+          <w:rFonts w:eastAsiaTheme="minorEastAsia"/>
+        </w:rPr>
+        <w:t>(11)</w:t>
+      </w:r>
+    </w:p>
+    <w:p>
+      <w:pPr>
+        <w:tabs>
+          <w:tab w:val="center" w:pos="4536"/>
+          <w:tab w:val="right" w:pos="9355"/>
+        </w:tabs>
+        <w:rPr>
+          <w:rFonts w:eastAsiaTheme="minorEastAsia"/>
+          <w:vertAlign w:val="subscript"/>
+        </w:rPr>
+      </w:pPr>
+      <w:r>
+        <w:rPr>
+          <w:rFonts w:eastAsiaTheme="minorEastAsia"/>
+          <w:i/>
+        </w:rPr>
+        <w:tab/>
+      </w:r>
+      <m:oMath>
+        <m:sSup>
+          <m:sSupPr>
+            <m:ctrlPr>
+              <w:rPr>
+                <w:rFonts w:ascii="Cambria Math" w:eastAsiaTheme="minorEastAsia" w:hAnsi="Cambria Math"/>
+                <w:i/>
+              </w:rPr>
+            </m:ctrlPr>
+          </m:sSupPr>
+          <m:e>
+            <m:r>
+              <w:rPr>
+                <w:rFonts w:ascii="Cambria Math" w:eastAsiaTheme="minorEastAsia" w:hAnsi="Cambria Math"/>
+              </w:rPr>
+              <m:t>q</m:t>
+            </m:r>
+          </m:e>
+          <m:sup>
+            <m:r>
+              <w:rPr>
+                <w:rFonts w:ascii="Cambria Math" w:eastAsiaTheme="minorEastAsia" w:hAnsi="Cambria Math"/>
+              </w:rPr>
+              <m:t>'</m:t>
+            </m:r>
+          </m:sup>
+        </m:sSup>
+        <m:d>
+          <m:dPr>
+            <m:ctrlPr>
+              <w:rPr>
+                <w:rFonts w:ascii="Cambria Math" w:eastAsiaTheme="minorEastAsia" w:hAnsi="Cambria Math"/>
+                <w:i/>
+              </w:rPr>
+            </m:ctrlPr>
+          </m:dPr>
+          <m:e>
+            <m:r>
+              <w:rPr>
+                <w:rFonts w:ascii="Cambria Math" w:eastAsiaTheme="minorEastAsia" w:hAnsi="Cambria Math"/>
+              </w:rPr>
+              <m:t>a</m:t>
+            </m:r>
+          </m:e>
+        </m:d>
+        <m:r>
+          <w:rPr>
+            <w:rFonts w:ascii="Cambria Math" w:eastAsiaTheme="minorEastAsia" w:hAnsi="Cambria Math"/>
+          </w:rPr>
+          <m:t>=-</m:t>
+        </m:r>
+        <m:f>
+          <m:fPr>
+            <m:ctrlPr>
+              <w:rPr>
+                <w:rFonts w:ascii="Cambria Math" w:eastAsiaTheme="minorEastAsia" w:hAnsi="Cambria Math"/>
+              </w:rPr>
+            </m:ctrlPr>
+          </m:fPr>
+          <m:num>
+            <m:r>
+              <w:rPr>
+                <w:rFonts w:ascii="Cambria Math" w:eastAsiaTheme="minorEastAsia" w:hAnsi="Cambria Math"/>
+              </w:rPr>
+              <m:t>4</m:t>
+            </m:r>
+            <m:r>
+              <w:rPr>
+                <w:rFonts w:ascii="Cambria Math" w:eastAsiaTheme="minorEastAsia" w:hAnsi="Cambria Math"/>
+              </w:rPr>
+              <m:t>ka</m:t>
+            </m:r>
+            <m:ctrlPr>
+              <w:rPr>
+                <w:rFonts w:ascii="Cambria Math" w:eastAsiaTheme="minorEastAsia" w:hAnsi="Cambria Math"/>
+                <w:i/>
+              </w:rPr>
+            </m:ctrlPr>
+          </m:num>
+          <m:den>
+            <m:r>
+              <m:rPr>
+                <m:sty m:val="p"/>
+              </m:rPr>
+              <w:rPr>
+                <w:rFonts w:ascii="Cambria Math" w:eastAsiaTheme="minorEastAsia" w:hAnsi="Cambria Math"/>
+              </w:rPr>
+              <m:t>π</m:t>
+            </m:r>
+            <m:r>
+              <w:rPr>
+                <w:rFonts w:ascii="Cambria Math" w:eastAsiaTheme="minorEastAsia" w:hAnsi="Cambria Math"/>
+              </w:rPr>
+              <m:t>A</m:t>
+            </m:r>
+            <m:ctrlPr>
+              <w:rPr>
+                <w:rFonts w:ascii="Cambria Math" w:eastAsiaTheme="minorEastAsia" w:hAnsi="Cambria Math"/>
+                <w:i/>
+              </w:rPr>
+            </m:ctrlPr>
+          </m:den>
+        </m:f>
+        <m:d>
+          <m:dPr>
+            <m:ctrlPr>
+              <w:rPr>
+                <w:rFonts w:ascii="Cambria Math" w:eastAsiaTheme="minorEastAsia" w:hAnsi="Cambria Math"/>
+                <w:i/>
+              </w:rPr>
+            </m:ctrlPr>
+          </m:dPr>
+          <m:e>
+            <m:r>
+              <w:rPr>
+                <w:rFonts w:ascii="Cambria Math" w:eastAsiaTheme="minorEastAsia" w:hAnsi="Cambria Math"/>
+              </w:rPr>
+              <m:t>1-</m:t>
+            </m:r>
+            <m:f>
+              <m:fPr>
+                <m:ctrlPr>
+                  <w:rPr>
+                    <w:rFonts w:ascii="Cambria Math" w:eastAsiaTheme="minorEastAsia" w:hAnsi="Cambria Math"/>
+                  </w:rPr>
+                </m:ctrlPr>
+              </m:fPr>
+              <m:num>
+                <m:r>
+                  <w:rPr>
+                    <w:rFonts w:ascii="Cambria Math" w:eastAsiaTheme="minorEastAsia" w:hAnsi="Cambria Math"/>
+                  </w:rPr>
+                  <m:t>a</m:t>
+                </m:r>
+                <m:ctrlPr>
+                  <w:rPr>
+                    <w:rFonts w:ascii="Cambria Math" w:eastAsiaTheme="minorEastAsia" w:hAnsi="Cambria Math"/>
+                    <w:i/>
+                  </w:rPr>
+                </m:ctrlPr>
+              </m:num>
+              <m:den>
+                <m:r>
+                  <w:rPr>
+                    <w:rFonts w:ascii="Cambria Math" w:eastAsiaTheme="minorEastAsia" w:hAnsi="Cambria Math"/>
+                  </w:rPr>
+                  <m:t>A</m:t>
+                </m:r>
+                <m:ctrlPr>
+                  <w:rPr>
+                    <w:rFonts w:ascii="Cambria Math" w:eastAsiaTheme="minorEastAsia" w:hAnsi="Cambria Math"/>
+                    <w:i/>
+                  </w:rPr>
+                </m:ctrlPr>
+              </m:den>
+            </m:f>
+          </m:e>
+        </m:d>
+      </m:oMath>
+      <w:r>
+        <w:rPr>
+          <w:rFonts w:eastAsiaTheme="minorEastAsia"/>
+          <w:i/>
+        </w:rPr>
+        <w:tab/>
+      </w:r>
+      <w:r>
+        <w:rPr>
+          <w:rFonts w:eastAsiaTheme="minorEastAsia"/>
+          <w:iCs/>
+        </w:rPr>
+        <w:t>(12)</w:t>
+      </w:r>
+    </w:p>
+    <w:p>
+      <w:pPr>
+        <w:rPr>
+          <w:rFonts w:eastAsiaTheme="minorEastAsia"/>
+        </w:rPr>
+      </w:pPr>
+      <w:r>
+        <w:lastRenderedPageBreak/>
+        <w:t xml:space="preserve">Формулы (11) и (12) справедливы тогда, когда выполняется неравенство </w:t>
+      </w:r>
+      <m:oMath>
+        <m:r>
+          <w:rPr>
+            <w:rFonts w:ascii="Cambria Math" w:hAnsi="Cambria Math"/>
+          </w:rPr>
+          <m:t xml:space="preserve">A </m:t>
+        </m:r>
+        <m:r>
+          <m:rPr>
+            <m:sty m:val="p"/>
+          </m:rPr>
+          <w:rPr>
+            <w:rFonts w:ascii="Cambria Math" w:hAnsi="Cambria Math"/>
+          </w:rPr>
+          <m:t>≥</m:t>
+        </m:r>
+        <m:r>
+          <w:rPr>
+            <w:rFonts w:ascii="Cambria Math" w:hAnsi="Cambria Math"/>
+          </w:rPr>
+          <m:t>a</m:t>
+        </m:r>
+      </m:oMath>
+      <w:r>
+        <w:rPr>
+          <w:rFonts w:eastAsiaTheme="minorEastAsia"/>
+        </w:rPr>
+        <w:t>.</w:t>
+      </w:r>
+      <w:r>
+        <w:rPr>
+          <w:rFonts w:eastAsiaTheme="minorEastAsia"/>
+        </w:rPr>
+        <w:t xml:space="preserve"> </w:t>
+      </w:r>
+    </w:p>
+    <w:p>
+      <w:pPr>
+        <w:pStyle w:val="1"/>
+        <w:rPr>
+          <w:rFonts w:eastAsiaTheme="minorEastAsia"/>
+          <w:szCs w:val="22"/>
+        </w:rPr>
+      </w:pPr>
+      <w:r>
+        <w:t>Частотный метод определения автоколебаний</w:t>
+      </w:r>
+      <w:r>
+        <w:br w:type="page"/>
+      </w:r>
+    </w:p>
+    <w:p>
       <w:pPr>
         <w:pStyle w:val="1"/>
       </w:pPr>
@@ -2821,16 +6970,29 @@
       </w:r>
     </w:p>
     <w:p>
+      <w:r>
+        <w:t xml:space="preserve">1) </w:t>
+      </w:r>
+      <w:r>
+        <w:t>КИМ ТАУ</w:t>
+      </w:r>
+    </w:p>
+    <w:p>
+      <w:r>
+        <w:t>2) Попов нелинейное тау</w:t>
+      </w:r>
+    </w:p>
+    <w:p>
       <w:pPr>
         <w:rPr>
           <w:lang w:val="en-US"/>
         </w:rPr>
       </w:pPr>
       <w:r>
-        <w:t xml:space="preserve">1) </w:t>
-      </w:r>
-      <w:r>
-        <w:t>КИМ ТАУ</w:t>
+        <w:t xml:space="preserve">3) </w:t>
+      </w:r>
+      <w:r>
+        <w:t xml:space="preserve">Документация на редуктор </w:t>
       </w:r>
     </w:p>
     <w:sectPr>

</xml_diff>